<commit_message>
Essay part 2 done
Finished part 2 of the essay and I will print it off before class tomorrow!
</commit_message>
<xml_diff>
--- a/English 2010/Final Grade Argument.docx
+++ b/English 2010/Final Grade Argument.docx
@@ -180,6 +180,7 @@
     </w:p>
     <w:p>
       <w:pPr>
+        <w:spacing w:line="480" w:lineRule="auto"/>
         <w:rPr>
           <w:rFonts w:ascii="Times New Roman" w:eastAsia="Times New Roman" w:hAnsi="Times New Roman" w:cs="Times New Roman"/>
         </w:rPr>
@@ -193,6 +194,7 @@
     </w:p>
     <w:p>
       <w:pPr>
+        <w:spacing w:line="480" w:lineRule="auto"/>
         <w:jc w:val="center"/>
         <w:rPr>
           <w:rFonts w:ascii="Times New Roman" w:eastAsia="Times New Roman" w:hAnsi="Times New Roman" w:cs="Times New Roman"/>
@@ -208,6 +210,7 @@
     </w:p>
     <w:p>
       <w:pPr>
+        <w:spacing w:line="480" w:lineRule="auto"/>
         <w:rPr>
           <w:rFonts w:ascii="Times New Roman" w:eastAsia="Times New Roman" w:hAnsi="Times New Roman" w:cs="Times New Roman"/>
         </w:rPr>
@@ -228,31 +231,25 @@
         <w:rPr>
           <w:rFonts w:ascii="Times New Roman" w:eastAsia="Times New Roman" w:hAnsi="Times New Roman" w:cs="Times New Roman"/>
         </w:rPr>
-        <w:t>,</w:t>
-      </w:r>
-      <w:r>
-        <w:rPr>
-          <w:rFonts w:ascii="Times New Roman" w:eastAsia="Times New Roman" w:hAnsi="Times New Roman" w:cs="Times New Roman"/>
-        </w:rPr>
-        <w:t xml:space="preserve"> well</w:t>
-      </w:r>
-      <w:r>
-        <w:rPr>
-          <w:rFonts w:ascii="Times New Roman" w:eastAsia="Times New Roman" w:hAnsi="Times New Roman" w:cs="Times New Roman"/>
-        </w:rPr>
-        <w:t>,</w:t>
-      </w:r>
-      <w:r>
-        <w:rPr>
-          <w:rFonts w:ascii="Times New Roman" w:eastAsia="Times New Roman" w:hAnsi="Times New Roman" w:cs="Times New Roman"/>
-        </w:rPr>
-        <w:t xml:space="preserve"> well</w:t>
-      </w:r>
-      <w:r>
-        <w:rPr>
-          <w:rFonts w:ascii="Times New Roman" w:eastAsia="Times New Roman" w:hAnsi="Times New Roman" w:cs="Times New Roman"/>
-        </w:rPr>
-        <w:t xml:space="preserve">. Well shit. I never actually thought I would make it this far. </w:t>
+        <w:t>…w</w:t>
+      </w:r>
+      <w:r>
+        <w:rPr>
+          <w:rFonts w:ascii="Times New Roman" w:eastAsia="Times New Roman" w:hAnsi="Times New Roman" w:cs="Times New Roman"/>
+        </w:rPr>
+        <w:t>el</w:t>
+      </w:r>
+      <w:r>
+        <w:rPr>
+          <w:rFonts w:ascii="Times New Roman" w:eastAsia="Times New Roman" w:hAnsi="Times New Roman" w:cs="Times New Roman"/>
+        </w:rPr>
+        <w:t>l</w:t>
+      </w:r>
+      <w:r>
+        <w:rPr>
+          <w:rFonts w:ascii="Times New Roman" w:eastAsia="Times New Roman" w:hAnsi="Times New Roman" w:cs="Times New Roman"/>
+        </w:rPr>
+        <w:t xml:space="preserve"> shit. I never actually thought I would make it this far. </w:t>
       </w:r>
       <w:r>
         <w:rPr>
@@ -282,13 +279,55 @@
         <w:rPr>
           <w:rFonts w:ascii="Times New Roman" w:eastAsia="Times New Roman" w:hAnsi="Times New Roman" w:cs="Times New Roman"/>
         </w:rPr>
-        <w:t xml:space="preserve"> as this is a paper, specifically written to you, Professor David Fairchild, as a defense of my grade, I figured it was only reasonable to </w:t>
-      </w:r>
-      <w:r>
-        <w:rPr>
-          <w:rFonts w:ascii="Times New Roman" w:eastAsia="Times New Roman" w:hAnsi="Times New Roman" w:cs="Times New Roman"/>
-        </w:rPr>
-        <w:t xml:space="preserve">use language and tone fitting of the relationship (I feel) we have created over the last </w:t>
+        <w:t xml:space="preserve"> as this is a </w:t>
+      </w:r>
+      <w:r>
+        <w:rPr>
+          <w:rFonts w:ascii="Times New Roman" w:eastAsia="Times New Roman" w:hAnsi="Times New Roman" w:cs="Times New Roman"/>
+        </w:rPr>
+        <w:t>paper that</w:t>
+      </w:r>
+      <w:r>
+        <w:rPr>
+          <w:rFonts w:ascii="Times New Roman" w:eastAsia="Times New Roman" w:hAnsi="Times New Roman" w:cs="Times New Roman"/>
+        </w:rPr>
+        <w:t xml:space="preserve"> was</w:t>
+      </w:r>
+      <w:r>
+        <w:rPr>
+          <w:rFonts w:ascii="Times New Roman" w:eastAsia="Times New Roman" w:hAnsi="Times New Roman" w:cs="Times New Roman"/>
+        </w:rPr>
+        <w:t xml:space="preserve"> specifically written to you, Professor David Fairchild</w:t>
+      </w:r>
+      <w:r>
+        <w:rPr>
+          <w:rFonts w:ascii="Times New Roman" w:eastAsia="Times New Roman" w:hAnsi="Times New Roman" w:cs="Times New Roman"/>
+        </w:rPr>
+        <w:t>.</w:t>
+      </w:r>
+      <w:r>
+        <w:rPr>
+          <w:rFonts w:ascii="Times New Roman" w:eastAsia="Times New Roman" w:hAnsi="Times New Roman" w:cs="Times New Roman"/>
+        </w:rPr>
+        <w:t xml:space="preserve"> I figured it was only reasonable to </w:t>
+      </w:r>
+      <w:r>
+        <w:rPr>
+          <w:rFonts w:ascii="Times New Roman" w:eastAsia="Times New Roman" w:hAnsi="Times New Roman" w:cs="Times New Roman"/>
+        </w:rPr>
+        <w:t>use language and tone fitting of the relationship (I feel) we have created</w:t>
+      </w:r>
+      <w:r>
+        <w:rPr>
+          <w:rFonts w:ascii="Times New Roman" w:eastAsia="Times New Roman" w:hAnsi="Times New Roman" w:cs="Times New Roman"/>
+        </w:rPr>
+        <w:t xml:space="preserve"> and curated</w:t>
+      </w:r>
+      <w:r>
+        <w:rPr>
+          <w:rFonts w:ascii="Times New Roman" w:eastAsia="Times New Roman" w:hAnsi="Times New Roman" w:cs="Times New Roman"/>
+        </w:rPr>
+        <w:t xml:space="preserve"> over the last </w:t>
       </w:r>
       <w:r>
         <w:rPr>
@@ -324,19 +363,67 @@
         <w:rPr>
           <w:rFonts w:ascii="Times New Roman" w:eastAsia="Times New Roman" w:hAnsi="Times New Roman" w:cs="Times New Roman"/>
         </w:rPr>
-        <w:t xml:space="preserve">. Staring back at you from the </w:t>
-      </w:r>
-      <w:r>
-        <w:rPr>
-          <w:rFonts w:ascii="Times New Roman" w:eastAsia="Times New Roman" w:hAnsi="Times New Roman" w:cs="Times New Roman"/>
-        </w:rPr>
-        <w:t>late row.</w:t>
-      </w:r>
-      <w:r>
-        <w:rPr>
-          <w:rFonts w:ascii="Times New Roman" w:eastAsia="Times New Roman" w:hAnsi="Times New Roman" w:cs="Times New Roman"/>
-        </w:rPr>
-        <w:t xml:space="preserve"> A jest, but I hope you enjoy this paper as a defense of why I believe that I should receive a passing grade of a B.</w:t>
+        <w:t xml:space="preserve">. Staring </w:t>
+      </w:r>
+      <w:r>
+        <w:rPr>
+          <w:rFonts w:ascii="Times New Roman" w:eastAsia="Times New Roman" w:hAnsi="Times New Roman" w:cs="Times New Roman"/>
+        </w:rPr>
+        <w:t xml:space="preserve">right </w:t>
+      </w:r>
+      <w:r>
+        <w:rPr>
+          <w:rFonts w:ascii="Times New Roman" w:eastAsia="Times New Roman" w:hAnsi="Times New Roman" w:cs="Times New Roman"/>
+        </w:rPr>
+        <w:t xml:space="preserve">back at you from the </w:t>
+      </w:r>
+      <w:r>
+        <w:rPr>
+          <w:rFonts w:ascii="Times New Roman" w:eastAsia="Times New Roman" w:hAnsi="Times New Roman" w:cs="Times New Roman"/>
+        </w:rPr>
+        <w:t>late row</w:t>
+      </w:r>
+      <w:r>
+        <w:rPr>
+          <w:rFonts w:ascii="Times New Roman" w:eastAsia="Times New Roman" w:hAnsi="Times New Roman" w:cs="Times New Roman"/>
+        </w:rPr>
+        <w:t xml:space="preserve"> </w:t>
+      </w:r>
+      <w:r>
+        <w:rPr>
+          <w:rFonts w:ascii="Times New Roman" w:eastAsia="Times New Roman" w:hAnsi="Times New Roman" w:cs="Times New Roman"/>
+        </w:rPr>
+        <w:t xml:space="preserve">closest </w:t>
+      </w:r>
+      <w:r>
+        <w:rPr>
+          <w:rFonts w:ascii="Times New Roman" w:eastAsia="Times New Roman" w:hAnsi="Times New Roman" w:cs="Times New Roman"/>
+        </w:rPr>
+        <w:t>to the door</w:t>
+      </w:r>
+      <w:r>
+        <w:rPr>
+          <w:rFonts w:ascii="Times New Roman" w:eastAsia="Times New Roman" w:hAnsi="Times New Roman" w:cs="Times New Roman"/>
+        </w:rPr>
+        <w:t>.</w:t>
+      </w:r>
+      <w:r>
+        <w:rPr>
+          <w:rFonts w:ascii="Times New Roman" w:eastAsia="Times New Roman" w:hAnsi="Times New Roman" w:cs="Times New Roman"/>
+        </w:rPr>
+        <w:t xml:space="preserve"> A jest, but I hope you enjoy this paper as a defense of why I believe that I should receive </w:t>
+      </w:r>
+      <w:r>
+        <w:rPr>
+          <w:rFonts w:ascii="Times New Roman" w:eastAsia="Times New Roman" w:hAnsi="Times New Roman" w:cs="Times New Roman"/>
+        </w:rPr>
+        <w:t xml:space="preserve">the </w:t>
+      </w:r>
+      <w:r>
+        <w:rPr>
+          <w:rFonts w:ascii="Times New Roman" w:eastAsia="Times New Roman" w:hAnsi="Times New Roman" w:cs="Times New Roman"/>
+        </w:rPr>
+        <w:t>passing grade of a B.</w:t>
       </w:r>
       <w:r>
         <w:rPr>
@@ -354,25 +441,13 @@
         <w:rPr>
           <w:rFonts w:ascii="Times New Roman" w:eastAsia="Times New Roman" w:hAnsi="Times New Roman" w:cs="Times New Roman"/>
         </w:rPr>
-        <w:t>This will be an ass kissing essay</w:t>
-      </w:r>
-      <w:r>
-        <w:rPr>
-          <w:rFonts w:ascii="Times New Roman" w:eastAsia="Times New Roman" w:hAnsi="Times New Roman" w:cs="Times New Roman"/>
-        </w:rPr>
-        <w:t>. I</w:t>
-      </w:r>
-      <w:r>
-        <w:rPr>
-          <w:rFonts w:ascii="Times New Roman" w:eastAsia="Times New Roman" w:hAnsi="Times New Roman" w:cs="Times New Roman"/>
-        </w:rPr>
-        <w:t>n a way</w:t>
-      </w:r>
-      <w:r>
-        <w:rPr>
-          <w:rFonts w:ascii="Times New Roman" w:eastAsia="Times New Roman" w:hAnsi="Times New Roman" w:cs="Times New Roman"/>
-        </w:rPr>
-        <w:t xml:space="preserve"> I hope you find tasteful, if not a little amusing</w:t>
+        <w:t>t</w:t>
+      </w:r>
+      <w:r>
+        <w:rPr>
+          <w:rFonts w:ascii="Times New Roman" w:eastAsia="Times New Roman" w:hAnsi="Times New Roman" w:cs="Times New Roman"/>
+        </w:rPr>
+        <w:t>his will be an ass kissing essay. In a way I hope you find tasteful, if not a little amusing</w:t>
       </w:r>
       <w:r>
         <w:rPr>
@@ -389,6 +464,1301 @@
     </w:p>
     <w:p>
       <w:pPr>
+        <w:spacing w:line="480" w:lineRule="auto"/>
+        <w:rPr>
+          <w:rFonts w:ascii="Times New Roman" w:eastAsia="Times New Roman" w:hAnsi="Times New Roman" w:cs="Times New Roman"/>
+        </w:rPr>
+      </w:pPr>
+      <w:r>
+        <w:rPr>
+          <w:rFonts w:ascii="Times New Roman" w:eastAsia="Times New Roman" w:hAnsi="Times New Roman" w:cs="Times New Roman"/>
+        </w:rPr>
+        <w:tab/>
+        <w:t xml:space="preserve">I have three main defenses, or arguments </w:t>
+      </w:r>
+      <w:r>
+        <w:rPr>
+          <w:rFonts w:ascii="Times New Roman" w:eastAsia="Times New Roman" w:hAnsi="Times New Roman" w:cs="Times New Roman"/>
+        </w:rPr>
+        <w:t>(you cho</w:t>
+      </w:r>
+      <w:r>
+        <w:rPr>
+          <w:rFonts w:ascii="Times New Roman" w:eastAsia="Times New Roman" w:hAnsi="Times New Roman" w:cs="Times New Roman"/>
+        </w:rPr>
+        <w:t>o</w:t>
+      </w:r>
+      <w:r>
+        <w:rPr>
+          <w:rFonts w:ascii="Times New Roman" w:eastAsia="Times New Roman" w:hAnsi="Times New Roman" w:cs="Times New Roman"/>
+        </w:rPr>
+        <w:t xml:space="preserve">se) </w:t>
+      </w:r>
+      <w:r>
+        <w:rPr>
+          <w:rFonts w:ascii="Times New Roman" w:eastAsia="Times New Roman" w:hAnsi="Times New Roman" w:cs="Times New Roman"/>
+        </w:rPr>
+        <w:t xml:space="preserve">as to why I should receive </w:t>
+      </w:r>
+      <w:r>
+        <w:rPr>
+          <w:rFonts w:ascii="Times New Roman" w:eastAsia="Times New Roman" w:hAnsi="Times New Roman" w:cs="Times New Roman"/>
+        </w:rPr>
+        <w:t xml:space="preserve">the letter grade of </w:t>
+      </w:r>
+      <w:r>
+        <w:rPr>
+          <w:rFonts w:ascii="Times New Roman" w:eastAsia="Times New Roman" w:hAnsi="Times New Roman" w:cs="Times New Roman"/>
+        </w:rPr>
+        <w:t>B</w:t>
+      </w:r>
+      <w:r>
+        <w:rPr>
+          <w:rFonts w:ascii="Times New Roman" w:eastAsia="Times New Roman" w:hAnsi="Times New Roman" w:cs="Times New Roman"/>
+        </w:rPr>
+        <w:t xml:space="preserve"> fo</w:t>
+      </w:r>
+      <w:r>
+        <w:rPr>
+          <w:rFonts w:ascii="Times New Roman" w:eastAsia="Times New Roman" w:hAnsi="Times New Roman" w:cs="Times New Roman"/>
+        </w:rPr>
+        <w:t>r the</w:t>
+      </w:r>
+      <w:r>
+        <w:rPr>
+          <w:rFonts w:ascii="Times New Roman" w:eastAsia="Times New Roman" w:hAnsi="Times New Roman" w:cs="Times New Roman"/>
+        </w:rPr>
+        <w:t xml:space="preserve"> class</w:t>
+      </w:r>
+      <w:r>
+        <w:rPr>
+          <w:rFonts w:ascii="Times New Roman" w:eastAsia="Times New Roman" w:hAnsi="Times New Roman" w:cs="Times New Roman"/>
+        </w:rPr>
+        <w:t xml:space="preserve"> English 2010</w:t>
+      </w:r>
+      <w:r>
+        <w:rPr>
+          <w:rFonts w:ascii="Times New Roman" w:eastAsia="Times New Roman" w:hAnsi="Times New Roman" w:cs="Times New Roman"/>
+        </w:rPr>
+        <w:t>.</w:t>
+      </w:r>
+      <w:r>
+        <w:rPr>
+          <w:rFonts w:ascii="Times New Roman" w:eastAsia="Times New Roman" w:hAnsi="Times New Roman" w:cs="Times New Roman"/>
+        </w:rPr>
+        <w:t xml:space="preserve"> </w:t>
+      </w:r>
+      <w:r>
+        <w:rPr>
+          <w:rFonts w:ascii="Times New Roman" w:eastAsia="Times New Roman" w:hAnsi="Times New Roman" w:cs="Times New Roman"/>
+        </w:rPr>
+        <w:t xml:space="preserve">Those reasons being that </w:t>
+      </w:r>
+      <w:r>
+        <w:rPr>
+          <w:rFonts w:ascii="Times New Roman" w:eastAsia="Times New Roman" w:hAnsi="Times New Roman" w:cs="Times New Roman"/>
+        </w:rPr>
+        <w:t xml:space="preserve">I </w:t>
+      </w:r>
+      <w:r>
+        <w:rPr>
+          <w:rFonts w:ascii="Times New Roman" w:eastAsia="Times New Roman" w:hAnsi="Times New Roman" w:cs="Times New Roman"/>
+        </w:rPr>
+        <w:t xml:space="preserve">have grown as a scholar and critical thinker. I </w:t>
+      </w:r>
+      <w:r>
+        <w:rPr>
+          <w:rFonts w:ascii="Times New Roman" w:eastAsia="Times New Roman" w:hAnsi="Times New Roman" w:cs="Times New Roman"/>
+        </w:rPr>
+        <w:t xml:space="preserve">gained new knowledge in the navigation and exploration of rhetorical and logical fallacies; </w:t>
+      </w:r>
+      <w:r>
+        <w:rPr>
+          <w:rFonts w:ascii="Times New Roman" w:eastAsia="Times New Roman" w:hAnsi="Times New Roman" w:cs="Times New Roman"/>
+        </w:rPr>
+        <w:t>h</w:t>
+      </w:r>
+      <w:r>
+        <w:rPr>
+          <w:rFonts w:ascii="Times New Roman" w:eastAsia="Times New Roman" w:hAnsi="Times New Roman" w:cs="Times New Roman"/>
+        </w:rPr>
+        <w:t>ow I have been affected by them</w:t>
+      </w:r>
+      <w:r>
+        <w:rPr>
+          <w:rFonts w:ascii="Times New Roman" w:eastAsia="Times New Roman" w:hAnsi="Times New Roman" w:cs="Times New Roman"/>
+        </w:rPr>
+        <w:t xml:space="preserve"> </w:t>
+      </w:r>
+      <w:r>
+        <w:rPr>
+          <w:rFonts w:ascii="Times New Roman" w:eastAsia="Times New Roman" w:hAnsi="Times New Roman" w:cs="Times New Roman"/>
+        </w:rPr>
+        <w:t xml:space="preserve">and </w:t>
+      </w:r>
+      <w:r>
+        <w:rPr>
+          <w:rFonts w:ascii="Times New Roman" w:eastAsia="Times New Roman" w:hAnsi="Times New Roman" w:cs="Times New Roman"/>
+        </w:rPr>
+        <w:t xml:space="preserve">how to use them as an author. </w:t>
+      </w:r>
+      <w:r>
+        <w:rPr>
+          <w:rFonts w:ascii="Times New Roman" w:eastAsia="Times New Roman" w:hAnsi="Times New Roman" w:cs="Times New Roman"/>
+        </w:rPr>
+        <w:t xml:space="preserve">And, </w:t>
+      </w:r>
+      <w:r>
+        <w:rPr>
+          <w:rFonts w:ascii="Times New Roman" w:eastAsia="Times New Roman" w:hAnsi="Times New Roman" w:cs="Times New Roman"/>
+        </w:rPr>
+        <w:t>I have</w:t>
+      </w:r>
+      <w:r>
+        <w:rPr>
+          <w:rFonts w:ascii="Times New Roman" w:eastAsia="Times New Roman" w:hAnsi="Times New Roman" w:cs="Times New Roman"/>
+        </w:rPr>
+        <w:t xml:space="preserve"> grown and </w:t>
+      </w:r>
+      <w:r>
+        <w:rPr>
+          <w:rFonts w:ascii="Times New Roman" w:eastAsia="Times New Roman" w:hAnsi="Times New Roman" w:cs="Times New Roman"/>
+        </w:rPr>
+        <w:t xml:space="preserve">learned to use my voice. While I may not have been a perfect student, I believe that </w:t>
+      </w:r>
+      <w:r>
+        <w:rPr>
+          <w:rFonts w:ascii="Times New Roman" w:eastAsia="Times New Roman" w:hAnsi="Times New Roman" w:cs="Times New Roman"/>
+        </w:rPr>
+        <w:t>the products or essays I produced and the knowledge I have gained in this class represent the grade letter of B.</w:t>
+      </w:r>
+    </w:p>
+    <w:p>
+      <w:pPr>
+        <w:spacing w:line="480" w:lineRule="auto"/>
+        <w:rPr>
+          <w:rFonts w:ascii="Times New Roman" w:eastAsia="Times New Roman" w:hAnsi="Times New Roman" w:cs="Times New Roman"/>
+        </w:rPr>
+      </w:pPr>
+      <w:r>
+        <w:rPr>
+          <w:rFonts w:ascii="Times New Roman" w:eastAsia="Times New Roman" w:hAnsi="Times New Roman" w:cs="Times New Roman"/>
+        </w:rPr>
+        <w:tab/>
+      </w:r>
+      <w:r>
+        <w:rPr>
+          <w:rFonts w:ascii="Times New Roman" w:eastAsia="Times New Roman" w:hAnsi="Times New Roman" w:cs="Times New Roman"/>
+        </w:rPr>
+        <w:t xml:space="preserve">My first claim, that </w:t>
+      </w:r>
+      <w:r>
+        <w:rPr>
+          <w:rFonts w:ascii="Times New Roman" w:eastAsia="Times New Roman" w:hAnsi="Times New Roman" w:cs="Times New Roman"/>
+        </w:rPr>
+        <w:t>I have grown</w:t>
+      </w:r>
+      <w:r>
+        <w:rPr>
+          <w:rFonts w:ascii="Times New Roman" w:eastAsia="Times New Roman" w:hAnsi="Times New Roman" w:cs="Times New Roman"/>
+        </w:rPr>
+        <w:t xml:space="preserve">, </w:t>
+      </w:r>
+      <w:r>
+        <w:rPr>
+          <w:rFonts w:ascii="Times New Roman" w:eastAsia="Times New Roman" w:hAnsi="Times New Roman" w:cs="Times New Roman"/>
+        </w:rPr>
+        <w:t xml:space="preserve">not </w:t>
+      </w:r>
+      <w:r>
+        <w:rPr>
+          <w:rFonts w:ascii="Times New Roman" w:eastAsia="Times New Roman" w:hAnsi="Times New Roman" w:cs="Times New Roman"/>
+        </w:rPr>
+        <w:t>only as</w:t>
+      </w:r>
+      <w:r>
+        <w:rPr>
+          <w:rFonts w:ascii="Times New Roman" w:eastAsia="Times New Roman" w:hAnsi="Times New Roman" w:cs="Times New Roman"/>
+        </w:rPr>
+        <w:t xml:space="preserve"> a scholar and writer, but as a critical thinke</w:t>
+      </w:r>
+      <w:r>
+        <w:rPr>
+          <w:rFonts w:ascii="Times New Roman" w:eastAsia="Times New Roman" w:hAnsi="Times New Roman" w:cs="Times New Roman"/>
+        </w:rPr>
+        <w:t xml:space="preserve">r, is rather vague don’t you think? </w:t>
+      </w:r>
+      <w:r>
+        <w:rPr>
+          <w:rFonts w:ascii="Times New Roman" w:eastAsia="Times New Roman" w:hAnsi="Times New Roman" w:cs="Times New Roman"/>
+        </w:rPr>
+        <w:t xml:space="preserve">Allow me to expand on that. </w:t>
+      </w:r>
+      <w:r>
+        <w:rPr>
+          <w:rFonts w:ascii="Times New Roman" w:eastAsia="Times New Roman" w:hAnsi="Times New Roman" w:cs="Times New Roman"/>
+        </w:rPr>
+        <w:t>When</w:t>
+      </w:r>
+      <w:r>
+        <w:rPr>
+          <w:rFonts w:ascii="Times New Roman" w:eastAsia="Times New Roman" w:hAnsi="Times New Roman" w:cs="Times New Roman"/>
+        </w:rPr>
+        <w:t xml:space="preserve"> I</w:t>
+      </w:r>
+      <w:r>
+        <w:rPr>
+          <w:rFonts w:ascii="Times New Roman" w:eastAsia="Times New Roman" w:hAnsi="Times New Roman" w:cs="Times New Roman"/>
+        </w:rPr>
+        <w:t xml:space="preserve"> first</w:t>
+      </w:r>
+      <w:r>
+        <w:rPr>
+          <w:rFonts w:ascii="Times New Roman" w:eastAsia="Times New Roman" w:hAnsi="Times New Roman" w:cs="Times New Roman"/>
+        </w:rPr>
+        <w:t xml:space="preserve"> cam</w:t>
+      </w:r>
+      <w:r>
+        <w:rPr>
+          <w:rFonts w:ascii="Times New Roman" w:eastAsia="Times New Roman" w:hAnsi="Times New Roman" w:cs="Times New Roman"/>
+        </w:rPr>
+        <w:t>e</w:t>
+      </w:r>
+      <w:r>
+        <w:rPr>
+          <w:rFonts w:ascii="Times New Roman" w:eastAsia="Times New Roman" w:hAnsi="Times New Roman" w:cs="Times New Roman"/>
+        </w:rPr>
+        <w:t xml:space="preserve"> into your class, I was a staunch Democrat.</w:t>
+      </w:r>
+      <w:r>
+        <w:rPr>
+          <w:rFonts w:ascii="Times New Roman" w:eastAsia="Times New Roman" w:hAnsi="Times New Roman" w:cs="Times New Roman"/>
+        </w:rPr>
+        <w:t xml:space="preserve"> As you so accurately put it in class</w:t>
+      </w:r>
+      <w:r>
+        <w:rPr>
+          <w:rFonts w:ascii="Times New Roman" w:eastAsia="Times New Roman" w:hAnsi="Times New Roman" w:cs="Times New Roman"/>
+        </w:rPr>
+        <w:t>:</w:t>
+      </w:r>
+      <w:r>
+        <w:rPr>
+          <w:rFonts w:ascii="Times New Roman" w:eastAsia="Times New Roman" w:hAnsi="Times New Roman" w:cs="Times New Roman"/>
+        </w:rPr>
+        <w:t xml:space="preserve"> “Voting blue. No matter who.”</w:t>
+      </w:r>
+      <w:r>
+        <w:rPr>
+          <w:rFonts w:ascii="Times New Roman" w:eastAsia="Times New Roman" w:hAnsi="Times New Roman" w:cs="Times New Roman"/>
+        </w:rPr>
+        <w:t xml:space="preserve"> </w:t>
+      </w:r>
+      <w:r>
+        <w:rPr>
+          <w:rFonts w:ascii="Times New Roman" w:eastAsia="Times New Roman" w:hAnsi="Times New Roman" w:cs="Times New Roman"/>
+        </w:rPr>
+        <w:t xml:space="preserve">However, due to the unique perspectives that you presented and allowed to be voiced in class, </w:t>
+      </w:r>
+      <w:r>
+        <w:rPr>
+          <w:rFonts w:ascii="Times New Roman" w:eastAsia="Times New Roman" w:hAnsi="Times New Roman" w:cs="Times New Roman"/>
+        </w:rPr>
+        <w:t xml:space="preserve">my mindset shifted. </w:t>
+      </w:r>
+      <w:r>
+        <w:rPr>
+          <w:rFonts w:ascii="Times New Roman" w:eastAsia="Times New Roman" w:hAnsi="Times New Roman" w:cs="Times New Roman"/>
+        </w:rPr>
+        <w:t xml:space="preserve">And so too did my vote. </w:t>
+      </w:r>
+      <w:r>
+        <w:rPr>
+          <w:rFonts w:ascii="Times New Roman" w:eastAsia="Times New Roman" w:hAnsi="Times New Roman" w:cs="Times New Roman"/>
+        </w:rPr>
+        <w:t>Leading me to actually vote</w:t>
+      </w:r>
+      <w:r>
+        <w:rPr>
+          <w:rFonts w:ascii="Times New Roman" w:eastAsia="Times New Roman" w:hAnsi="Times New Roman" w:cs="Times New Roman"/>
+        </w:rPr>
+        <w:t xml:space="preserve"> for someone other than a democrat</w:t>
+      </w:r>
+      <w:r>
+        <w:rPr>
+          <w:rFonts w:ascii="Times New Roman" w:eastAsia="Times New Roman" w:hAnsi="Times New Roman" w:cs="Times New Roman"/>
+        </w:rPr>
+        <w:t xml:space="preserve"> in the last local election. </w:t>
+      </w:r>
+      <w:r>
+        <w:rPr>
+          <w:rFonts w:ascii="Times New Roman" w:eastAsia="Times New Roman" w:hAnsi="Times New Roman" w:cs="Times New Roman"/>
+        </w:rPr>
+        <w:t>Throughout the many class periods, you</w:t>
+      </w:r>
+      <w:r>
+        <w:rPr>
+          <w:rFonts w:ascii="Times New Roman" w:eastAsia="Times New Roman" w:hAnsi="Times New Roman" w:cs="Times New Roman"/>
+        </w:rPr>
+        <w:t xml:space="preserve"> had offered </w:t>
+      </w:r>
+      <w:r>
+        <w:rPr>
+          <w:rFonts w:ascii="Times New Roman" w:eastAsia="Times New Roman" w:hAnsi="Times New Roman" w:cs="Times New Roman"/>
+        </w:rPr>
+        <w:t xml:space="preserve">your unique perspective and thoughts on the idea of being a single party voter. </w:t>
+      </w:r>
+      <w:r>
+        <w:rPr>
+          <w:rFonts w:ascii="Times New Roman" w:eastAsia="Times New Roman" w:hAnsi="Times New Roman" w:cs="Times New Roman"/>
+        </w:rPr>
+        <w:t xml:space="preserve">You </w:t>
+      </w:r>
+      <w:r>
+        <w:rPr>
+          <w:rFonts w:ascii="Times New Roman" w:eastAsia="Times New Roman" w:hAnsi="Times New Roman" w:cs="Times New Roman"/>
+        </w:rPr>
+        <w:lastRenderedPageBreak/>
+        <w:t xml:space="preserve">allowed my classmates to voice their opinions on matters and brought new </w:t>
+      </w:r>
+      <w:r>
+        <w:rPr>
+          <w:rFonts w:ascii="Times New Roman" w:eastAsia="Times New Roman" w:hAnsi="Times New Roman" w:cs="Times New Roman"/>
+        </w:rPr>
+        <w:t>opinions and ideas</w:t>
+      </w:r>
+      <w:r>
+        <w:rPr>
+          <w:rFonts w:ascii="Times New Roman" w:eastAsia="Times New Roman" w:hAnsi="Times New Roman" w:cs="Times New Roman"/>
+        </w:rPr>
+        <w:t xml:space="preserve"> to light. Through </w:t>
+      </w:r>
+      <w:r>
+        <w:rPr>
+          <w:rFonts w:ascii="Times New Roman" w:eastAsia="Times New Roman" w:hAnsi="Times New Roman" w:cs="Times New Roman"/>
+        </w:rPr>
+        <w:t xml:space="preserve">the wisdom you </w:t>
+      </w:r>
+      <w:r>
+        <w:rPr>
+          <w:rFonts w:ascii="Times New Roman" w:eastAsia="Times New Roman" w:hAnsi="Times New Roman" w:cs="Times New Roman"/>
+        </w:rPr>
+        <w:t>shared with</w:t>
+      </w:r>
+      <w:r>
+        <w:rPr>
+          <w:rFonts w:ascii="Times New Roman" w:eastAsia="Times New Roman" w:hAnsi="Times New Roman" w:cs="Times New Roman"/>
+        </w:rPr>
+        <w:t xml:space="preserve"> me of looking into each person that I was voting for and their policie</w:t>
+      </w:r>
+      <w:r>
+        <w:rPr>
+          <w:rFonts w:ascii="Times New Roman" w:eastAsia="Times New Roman" w:hAnsi="Times New Roman" w:cs="Times New Roman"/>
+        </w:rPr>
+        <w:t>s,</w:t>
+      </w:r>
+      <w:r>
+        <w:rPr>
+          <w:rFonts w:ascii="Times New Roman" w:eastAsia="Times New Roman" w:hAnsi="Times New Roman" w:cs="Times New Roman"/>
+        </w:rPr>
+        <w:t xml:space="preserve"> I gained a new respect for the voting process. </w:t>
+      </w:r>
+      <w:r>
+        <w:rPr>
+          <w:rFonts w:ascii="Times New Roman" w:eastAsia="Times New Roman" w:hAnsi="Times New Roman" w:cs="Times New Roman"/>
+        </w:rPr>
+        <w:t>This shows that I have not only grown as a critical thinker but that I have grown as a scholar by researching and coming to my own conclusions</w:t>
+      </w:r>
+      <w:r>
+        <w:rPr>
+          <w:rFonts w:ascii="Times New Roman" w:eastAsia="Times New Roman" w:hAnsi="Times New Roman" w:cs="Times New Roman"/>
+        </w:rPr>
+        <w:t xml:space="preserve"> on matters. I have then used my vote, or rather my voice, to express those conclusions. </w:t>
+      </w:r>
+    </w:p>
+    <w:p>
+      <w:pPr>
+        <w:spacing w:line="480" w:lineRule="auto"/>
+        <w:rPr>
+          <w:rFonts w:ascii="Times New Roman" w:hAnsi="Times New Roman" w:cs="Times New Roman"/>
+        </w:rPr>
+      </w:pPr>
+      <w:r>
+        <w:rPr>
+          <w:rFonts w:ascii="Times New Roman" w:eastAsia="Times New Roman" w:hAnsi="Times New Roman" w:cs="Times New Roman"/>
+        </w:rPr>
+        <w:tab/>
+      </w:r>
+      <w:r>
+        <w:rPr>
+          <w:rFonts w:ascii="Times New Roman" w:eastAsia="Times New Roman" w:hAnsi="Times New Roman" w:cs="Times New Roman"/>
+        </w:rPr>
+        <w:t xml:space="preserve">If that does not show that I learned something from this class, I am not sure what will. I can already hear you saying “Where is </w:t>
+      </w:r>
+      <w:r>
+        <w:rPr>
+          <w:rFonts w:ascii="Times New Roman" w:eastAsia="Times New Roman" w:hAnsi="Times New Roman" w:cs="Times New Roman"/>
+        </w:rPr>
+        <w:t>the</w:t>
+      </w:r>
+      <w:r>
+        <w:rPr>
+          <w:rFonts w:ascii="Times New Roman" w:eastAsia="Times New Roman" w:hAnsi="Times New Roman" w:cs="Times New Roman"/>
+        </w:rPr>
+        <w:t xml:space="preserve"> evidence? Where are the cited </w:t>
+      </w:r>
+      <w:r>
+        <w:rPr>
+          <w:rFonts w:ascii="Times New Roman" w:eastAsia="Times New Roman" w:hAnsi="Times New Roman" w:cs="Times New Roman"/>
+        </w:rPr>
+        <w:t>sources</w:t>
+      </w:r>
+      <w:r>
+        <w:rPr>
+          <w:rFonts w:ascii="Times New Roman" w:eastAsia="Times New Roman" w:hAnsi="Times New Roman" w:cs="Times New Roman"/>
+        </w:rPr>
+        <w:t>?” Hold on, hold on, I’ll get there. After all was it not one of the main purposes of the class that we explore different perspectives? I mean, according to the syllabus that you, Professor David Farichild authored and posted to our course</w:t>
+      </w:r>
+      <w:r>
+        <w:rPr>
+          <w:rFonts w:ascii="Times New Roman" w:eastAsia="Times New Roman" w:hAnsi="Times New Roman" w:cs="Times New Roman"/>
+        </w:rPr>
+        <w:t>’s</w:t>
+      </w:r>
+      <w:r>
+        <w:rPr>
+          <w:rFonts w:ascii="Times New Roman" w:eastAsia="Times New Roman" w:hAnsi="Times New Roman" w:cs="Times New Roman"/>
+        </w:rPr>
+        <w:t xml:space="preserve"> canva</w:t>
+      </w:r>
+      <w:r>
+        <w:rPr>
+          <w:rFonts w:ascii="Times New Roman" w:eastAsia="Times New Roman" w:hAnsi="Times New Roman" w:cs="Times New Roman"/>
+        </w:rPr>
+        <w:t>s</w:t>
+      </w:r>
+      <w:r>
+        <w:rPr>
+          <w:rFonts w:ascii="Times New Roman" w:eastAsia="Times New Roman" w:hAnsi="Times New Roman" w:cs="Times New Roman"/>
+        </w:rPr>
+        <w:t>:</w:t>
+      </w:r>
+      <w:r>
+        <w:rPr>
+          <w:rFonts w:ascii="Times New Roman" w:eastAsia="Times New Roman" w:hAnsi="Times New Roman" w:cs="Times New Roman"/>
+        </w:rPr>
+        <w:t xml:space="preserve"> </w:t>
+      </w:r>
+      <w:r>
+        <w:rPr>
+          <w:rFonts w:ascii="Times New Roman" w:eastAsia="Times New Roman" w:hAnsi="Times New Roman" w:cs="Times New Roman"/>
+        </w:rPr>
+        <w:t>“</w:t>
+      </w:r>
+      <w:r>
+        <w:rPr>
+          <w:rFonts w:ascii="Times New Roman" w:hAnsi="Times New Roman" w:cs="Times New Roman"/>
+        </w:rPr>
+        <w:t>This class is designed to help you understand the attitudes of the scholar. You </w:t>
+      </w:r>
+      <w:r>
+        <w:rPr>
+          <w:rFonts w:ascii="Times New Roman" w:hAnsi="Times New Roman" w:cs="Times New Roman"/>
+          <w:b/>
+          <w:bCs/>
+          <w:u w:val="single"/>
+        </w:rPr>
+        <w:t>WILL</w:t>
+      </w:r>
+      <w:r>
+        <w:rPr>
+          <w:rFonts w:ascii="Times New Roman" w:hAnsi="Times New Roman" w:cs="Times New Roman"/>
+        </w:rPr>
+        <w:t> hear ideas that you will not agree with nor like..</w:t>
+      </w:r>
+      <w:r>
+        <w:rPr>
+          <w:rFonts w:ascii="Times New Roman" w:hAnsi="Times New Roman" w:cs="Times New Roman"/>
+        </w:rPr>
+        <w:t>.</w:t>
+      </w:r>
+      <w:r>
+        <w:rPr>
+          <w:rFonts w:ascii="Times New Roman" w:hAnsi="Times New Roman" w:cs="Times New Roman"/>
+        </w:rPr>
+        <w:t xml:space="preserve"> </w:t>
+      </w:r>
+      <w:r>
+        <w:rPr>
+          <w:rFonts w:ascii="Times New Roman" w:hAnsi="Times New Roman" w:cs="Times New Roman"/>
+        </w:rPr>
+        <w:t xml:space="preserve">I will enlist a variety of techniques to expose you to a variety of perspectives on </w:t>
+      </w:r>
+      <w:r>
+        <w:rPr>
+          <w:rFonts w:ascii="Times New Roman" w:hAnsi="Times New Roman" w:cs="Times New Roman"/>
+        </w:rPr>
+        <w:t>issues.</w:t>
+      </w:r>
+      <w:r>
+        <w:rPr>
+          <w:rFonts w:ascii="Times New Roman" w:hAnsi="Times New Roman" w:cs="Times New Roman"/>
+        </w:rPr>
+        <w:t xml:space="preserve"> (</w:t>
+      </w:r>
+      <w:r>
+        <w:rPr>
+          <w:rFonts w:ascii="Times New Roman" w:hAnsi="Times New Roman" w:cs="Times New Roman"/>
+        </w:rPr>
+        <w:t>paragraph “</w:t>
+      </w:r>
+      <w:r>
+        <w:rPr>
+          <w:rFonts w:ascii="Times New Roman" w:hAnsi="Times New Roman" w:cs="Times New Roman"/>
+        </w:rPr>
+        <w:t xml:space="preserve">Classroom and </w:t>
+      </w:r>
+      <w:r>
+        <w:rPr>
+          <w:rFonts w:ascii="Times New Roman" w:hAnsi="Times New Roman" w:cs="Times New Roman"/>
+        </w:rPr>
+        <w:t>Etiquette</w:t>
+      </w:r>
+      <w:r>
+        <w:rPr>
+          <w:rFonts w:ascii="Times New Roman" w:hAnsi="Times New Roman" w:cs="Times New Roman"/>
+        </w:rPr>
+        <w:t xml:space="preserve"> and HB 261</w:t>
+      </w:r>
+      <w:r>
+        <w:rPr>
+          <w:rFonts w:ascii="Times New Roman" w:hAnsi="Times New Roman" w:cs="Times New Roman"/>
+        </w:rPr>
+        <w:t>”</w:t>
+      </w:r>
+      <w:r>
+        <w:rPr>
+          <w:rFonts w:ascii="Times New Roman" w:hAnsi="Times New Roman" w:cs="Times New Roman"/>
+        </w:rPr>
+        <w:t>)</w:t>
+      </w:r>
+      <w:r>
+        <w:rPr>
+          <w:rFonts w:ascii="Times New Roman" w:hAnsi="Times New Roman" w:cs="Times New Roman"/>
+        </w:rPr>
+        <w:t xml:space="preserve"> I believe that I have thoroughly been exposed to unique ideas and perspectives throughout the course of this semester</w:t>
+      </w:r>
+      <w:r>
+        <w:rPr>
+          <w:rFonts w:ascii="Times New Roman" w:hAnsi="Times New Roman" w:cs="Times New Roman"/>
+        </w:rPr>
+        <w:t xml:space="preserve"> and have shown how that has affected me above.</w:t>
+      </w:r>
+      <w:r>
+        <w:rPr>
+          <w:rFonts w:ascii="Times New Roman" w:hAnsi="Times New Roman" w:cs="Times New Roman"/>
+        </w:rPr>
+        <w:t xml:space="preserve"> </w:t>
+      </w:r>
+    </w:p>
+    <w:p>
+      <w:pPr>
+        <w:spacing w:line="480" w:lineRule="auto"/>
+        <w:rPr>
+          <w:rFonts w:ascii="Times New Roman" w:eastAsia="Times New Roman" w:hAnsi="Times New Roman" w:cs="Times New Roman"/>
+        </w:rPr>
+      </w:pPr>
+      <w:r>
+        <w:rPr>
+          <w:rFonts w:ascii="Times New Roman" w:eastAsia="Times New Roman" w:hAnsi="Times New Roman" w:cs="Times New Roman"/>
+        </w:rPr>
+        <w:tab/>
+        <w:t xml:space="preserve">Moving on, </w:t>
+      </w:r>
+      <w:r>
+        <w:rPr>
+          <w:rFonts w:ascii="Times New Roman" w:eastAsia="Times New Roman" w:hAnsi="Times New Roman" w:cs="Times New Roman"/>
+        </w:rPr>
+        <w:t xml:space="preserve">I have learned how </w:t>
+      </w:r>
+      <w:r>
+        <w:rPr>
+          <w:rFonts w:ascii="Times New Roman" w:eastAsia="Times New Roman" w:hAnsi="Times New Roman" w:cs="Times New Roman"/>
+        </w:rPr>
+        <w:t>to effectively use</w:t>
+      </w:r>
+      <w:r>
+        <w:rPr>
+          <w:rFonts w:ascii="Times New Roman" w:eastAsia="Times New Roman" w:hAnsi="Times New Roman" w:cs="Times New Roman"/>
+        </w:rPr>
+        <w:t xml:space="preserve"> rhetoric and how to better </w:t>
+      </w:r>
+      <w:r>
+        <w:rPr>
+          <w:rFonts w:ascii="Times New Roman" w:eastAsia="Times New Roman" w:hAnsi="Times New Roman" w:cs="Times New Roman"/>
+        </w:rPr>
+        <w:t>recognize</w:t>
+      </w:r>
+      <w:r>
+        <w:rPr>
+          <w:rFonts w:ascii="Times New Roman" w:eastAsia="Times New Roman" w:hAnsi="Times New Roman" w:cs="Times New Roman"/>
+        </w:rPr>
+        <w:t xml:space="preserve"> it</w:t>
+      </w:r>
+      <w:r>
+        <w:rPr>
+          <w:rFonts w:ascii="Times New Roman" w:eastAsia="Times New Roman" w:hAnsi="Times New Roman" w:cs="Times New Roman"/>
+        </w:rPr>
+        <w:t xml:space="preserve"> in the media I am consuming.</w:t>
+      </w:r>
+      <w:r>
+        <w:rPr>
+          <w:rFonts w:ascii="Times New Roman" w:eastAsia="Times New Roman" w:hAnsi="Times New Roman" w:cs="Times New Roman"/>
+        </w:rPr>
+        <w:t xml:space="preserve"> At the start of the semester, you had us write you a letter about what we wanted to learn this semester. According to</w:t>
+      </w:r>
+      <w:r>
+        <w:rPr>
+          <w:rFonts w:ascii="Times New Roman" w:eastAsia="Times New Roman" w:hAnsi="Times New Roman" w:cs="Times New Roman"/>
+        </w:rPr>
+        <w:t xml:space="preserve"> that </w:t>
+      </w:r>
+      <w:r>
+        <w:rPr>
+          <w:rFonts w:ascii="Times New Roman" w:eastAsia="Times New Roman" w:hAnsi="Times New Roman" w:cs="Times New Roman"/>
+        </w:rPr>
+        <w:t xml:space="preserve">personal </w:t>
+      </w:r>
+      <w:r>
+        <w:rPr>
+          <w:rFonts w:ascii="Times New Roman" w:eastAsia="Times New Roman" w:hAnsi="Times New Roman" w:cs="Times New Roman"/>
+        </w:rPr>
+        <w:t>communication</w:t>
+      </w:r>
+      <w:r>
+        <w:rPr>
+          <w:rFonts w:ascii="Times New Roman" w:eastAsia="Times New Roman" w:hAnsi="Times New Roman" w:cs="Times New Roman"/>
+        </w:rPr>
+        <w:t>, I wrote “</w:t>
+      </w:r>
+      <w:r>
+        <w:rPr>
+          <w:rFonts w:ascii="Times New Roman" w:eastAsia="Times New Roman" w:hAnsi="Times New Roman" w:cs="Times New Roman"/>
+        </w:rPr>
+        <w:t xml:space="preserve">I want learn how I am being swayed via rhetoric and how I can fight against that” </w:t>
+      </w:r>
+      <w:r>
+        <w:rPr>
+          <w:rFonts w:ascii="Times New Roman" w:eastAsia="Times New Roman" w:hAnsi="Times New Roman" w:cs="Times New Roman"/>
+        </w:rPr>
+        <w:t>(</w:t>
+      </w:r>
+      <w:r>
+        <w:rPr>
+          <w:rFonts w:ascii="Times New Roman" w:eastAsia="Times New Roman" w:hAnsi="Times New Roman" w:cs="Times New Roman"/>
+        </w:rPr>
+        <w:t>J. Smith, personal communication, August</w:t>
+      </w:r>
+      <w:r>
+        <w:rPr>
+          <w:rFonts w:ascii="Times New Roman" w:eastAsia="Times New Roman" w:hAnsi="Times New Roman" w:cs="Times New Roman"/>
+        </w:rPr>
+        <w:t xml:space="preserve"> 29, 2025)</w:t>
+      </w:r>
+      <w:r>
+        <w:rPr>
+          <w:rFonts w:ascii="Times New Roman" w:eastAsia="Times New Roman" w:hAnsi="Times New Roman" w:cs="Times New Roman"/>
+        </w:rPr>
+        <w:t xml:space="preserve">. </w:t>
+      </w:r>
+      <w:r>
+        <w:rPr>
+          <w:rFonts w:ascii="Times New Roman" w:eastAsia="Times New Roman" w:hAnsi="Times New Roman" w:cs="Times New Roman"/>
+        </w:rPr>
+        <w:t xml:space="preserve">Later on, in </w:t>
+      </w:r>
+      <w:r>
+        <w:rPr>
+          <w:rFonts w:ascii="Times New Roman" w:eastAsia="Times New Roman" w:hAnsi="Times New Roman" w:cs="Times New Roman"/>
+        </w:rPr>
+        <w:t>preparation</w:t>
+      </w:r>
+      <w:r>
+        <w:rPr>
+          <w:rFonts w:ascii="Times New Roman" w:eastAsia="Times New Roman" w:hAnsi="Times New Roman" w:cs="Times New Roman"/>
+        </w:rPr>
+        <w:t xml:space="preserve"> </w:t>
+      </w:r>
+      <w:r>
+        <w:rPr>
+          <w:rFonts w:ascii="Times New Roman" w:eastAsia="Times New Roman" w:hAnsi="Times New Roman" w:cs="Times New Roman"/>
+        </w:rPr>
+        <w:t>for this essay, you returned this letter</w:t>
+      </w:r>
+      <w:r>
+        <w:rPr>
+          <w:rFonts w:ascii="Times New Roman" w:eastAsia="Times New Roman" w:hAnsi="Times New Roman" w:cs="Times New Roman"/>
+        </w:rPr>
+        <w:t>, with the following feedback: “</w:t>
+      </w:r>
+      <w:r>
+        <w:rPr>
+          <w:rFonts w:ascii="Times New Roman" w:eastAsia="Times New Roman" w:hAnsi="Times New Roman" w:cs="Times New Roman"/>
+        </w:rPr>
+        <w:t>? Fight against being persuaded? Goes against the concept of exploring perspectives.”</w:t>
+      </w:r>
+      <w:r>
+        <w:rPr>
+          <w:rFonts w:ascii="Times New Roman" w:eastAsia="Times New Roman" w:hAnsi="Times New Roman" w:cs="Times New Roman"/>
+        </w:rPr>
+        <w:t xml:space="preserve"> </w:t>
+      </w:r>
+      <w:r>
+        <w:rPr>
+          <w:rFonts w:ascii="Times New Roman" w:eastAsia="Times New Roman" w:hAnsi="Times New Roman" w:cs="Times New Roman"/>
+        </w:rPr>
+        <w:t xml:space="preserve">When I first received that feedback, I was surprised. </w:t>
+      </w:r>
+      <w:r>
+        <w:rPr>
+          <w:rFonts w:ascii="Times New Roman" w:eastAsia="Times New Roman" w:hAnsi="Times New Roman" w:cs="Times New Roman"/>
+        </w:rPr>
+        <w:lastRenderedPageBreak/>
+        <w:t>However, the more I thought about it, the more I realized that, like always, you were right. Even though I can recognize the use of logical fallacies in arguments that are being presented to me</w:t>
+      </w:r>
+      <w:r>
+        <w:rPr>
+          <w:rFonts w:ascii="Times New Roman" w:eastAsia="Times New Roman" w:hAnsi="Times New Roman" w:cs="Times New Roman"/>
+        </w:rPr>
+        <w:t>, isn’t that the point</w:t>
+      </w:r>
+      <w:r>
+        <w:rPr>
+          <w:rFonts w:ascii="Times New Roman" w:eastAsia="Times New Roman" w:hAnsi="Times New Roman" w:cs="Times New Roman"/>
+        </w:rPr>
+        <w:t xml:space="preserve">? </w:t>
+      </w:r>
+      <w:r>
+        <w:rPr>
+          <w:rFonts w:ascii="Times New Roman" w:eastAsia="Times New Roman" w:hAnsi="Times New Roman" w:cs="Times New Roman"/>
+        </w:rPr>
+        <w:t xml:space="preserve">An effective argument should be using rhetorical awareness such as audience, purpose, and genre. If I am </w:t>
+      </w:r>
+      <w:r>
+        <w:rPr>
+          <w:rFonts w:ascii="Times New Roman" w:eastAsia="Times New Roman" w:hAnsi="Times New Roman" w:cs="Times New Roman"/>
+        </w:rPr>
+        <w:t xml:space="preserve">aware of them, does that not mean that I am reading an effective argument and point? </w:t>
+      </w:r>
+      <w:r>
+        <w:rPr>
+          <w:rFonts w:ascii="Times New Roman" w:eastAsia="Times New Roman" w:hAnsi="Times New Roman" w:cs="Times New Roman"/>
+        </w:rPr>
+        <w:t xml:space="preserve">And by interacting with that and being aware, does that also not make me a more active audience member? </w:t>
+      </w:r>
+      <w:r>
+        <w:rPr>
+          <w:rFonts w:ascii="Times New Roman" w:eastAsia="Times New Roman" w:hAnsi="Times New Roman" w:cs="Times New Roman"/>
+        </w:rPr>
+        <w:t xml:space="preserve">I believe that throughout the course of this class and through the crafting and refining of my essays in this class, I have learned how to </w:t>
+      </w:r>
+      <w:r>
+        <w:rPr>
+          <w:rFonts w:ascii="Times New Roman" w:eastAsia="Times New Roman" w:hAnsi="Times New Roman" w:cs="Times New Roman"/>
+        </w:rPr>
+        <w:t xml:space="preserve">employ </w:t>
+      </w:r>
+      <w:r>
+        <w:rPr>
+          <w:rFonts w:ascii="Times New Roman" w:eastAsia="Times New Roman" w:hAnsi="Times New Roman" w:cs="Times New Roman"/>
+        </w:rPr>
+        <w:t xml:space="preserve">these rhetorical situations as an author to my advantage. </w:t>
+      </w:r>
+    </w:p>
+    <w:p>
+      <w:pPr>
+        <w:spacing w:line="480" w:lineRule="auto"/>
+        <w:rPr>
+          <w:rFonts w:ascii="Times New Roman" w:eastAsia="Times New Roman" w:hAnsi="Times New Roman" w:cs="Times New Roman"/>
+        </w:rPr>
+      </w:pPr>
+      <w:r>
+        <w:rPr>
+          <w:rFonts w:ascii="Times New Roman" w:eastAsia="Times New Roman" w:hAnsi="Times New Roman" w:cs="Times New Roman"/>
+        </w:rPr>
+        <w:tab/>
+      </w:r>
+      <w:r>
+        <w:rPr>
+          <w:rFonts w:ascii="Times New Roman" w:eastAsia="Times New Roman" w:hAnsi="Times New Roman" w:cs="Times New Roman"/>
+        </w:rPr>
+        <w:t xml:space="preserve">I </w:t>
+      </w:r>
+      <w:r>
+        <w:rPr>
+          <w:rFonts w:ascii="Times New Roman" w:eastAsia="Times New Roman" w:hAnsi="Times New Roman" w:cs="Times New Roman"/>
+        </w:rPr>
+        <w:t xml:space="preserve">have grown as a person and discovered my voice. </w:t>
+      </w:r>
+      <w:r>
+        <w:rPr>
+          <w:rFonts w:ascii="Times New Roman" w:eastAsia="Times New Roman" w:hAnsi="Times New Roman" w:cs="Times New Roman"/>
+        </w:rPr>
+        <w:t xml:space="preserve">To show this, I want to share an expert from my notes from Unit 4 that really stuck with me. </w:t>
+      </w:r>
+      <w:r>
+        <w:rPr>
+          <w:rFonts w:ascii="Times New Roman" w:eastAsia="Times New Roman" w:hAnsi="Times New Roman" w:cs="Times New Roman"/>
+        </w:rPr>
+        <w:t>“</w:t>
+      </w:r>
+      <w:r>
+        <w:rPr>
+          <w:rFonts w:ascii="Times New Roman" w:eastAsia="Times New Roman" w:hAnsi="Times New Roman" w:cs="Times New Roman"/>
+          <w:lang w:val="en-US"/>
+        </w:rPr>
+        <w:t>Leaders take opportunity for themselves and then they get better at seeing opportunities for other people. Be thankful and have gratitude. When you close off your mind, you start to think the world is against you. Be proactive.</w:t>
+      </w:r>
+      <w:r>
+        <w:rPr>
+          <w:rFonts w:ascii="Times New Roman" w:eastAsia="Times New Roman" w:hAnsi="Times New Roman" w:cs="Times New Roman"/>
+          <w:lang w:val="en-US"/>
+        </w:rPr>
+        <w:t xml:space="preserve">” </w:t>
+      </w:r>
+      <w:r>
+        <w:rPr>
+          <w:rFonts w:ascii="Times New Roman" w:eastAsia="Times New Roman" w:hAnsi="Times New Roman" w:cs="Times New Roman"/>
+          <w:lang w:val="en-US"/>
+        </w:rPr>
+        <w:t>(</w:t>
+      </w:r>
+      <w:r>
+        <w:rPr>
+          <w:rFonts w:ascii="Times New Roman" w:eastAsia="Times New Roman" w:hAnsi="Times New Roman" w:cs="Times New Roman"/>
+          <w:lang w:val="en-US"/>
+        </w:rPr>
+        <w:t xml:space="preserve">p. 1-2, Day </w:t>
+      </w:r>
+      <w:r>
+        <w:rPr>
+          <w:rFonts w:ascii="Times New Roman" w:eastAsia="Times New Roman" w:hAnsi="Times New Roman" w:cs="Times New Roman"/>
+          <w:lang w:val="en-US"/>
+        </w:rPr>
+        <w:t xml:space="preserve">33 - </w:t>
+      </w:r>
+      <w:r>
+        <w:rPr>
+          <w:rFonts w:ascii="Times New Roman" w:eastAsia="Times New Roman" w:hAnsi="Times New Roman" w:cs="Times New Roman"/>
+          <w:lang w:val="en-US"/>
+        </w:rPr>
+        <w:t xml:space="preserve">11/12) </w:t>
+      </w:r>
+      <w:r>
+        <w:rPr>
+          <w:rFonts w:ascii="Times New Roman" w:eastAsia="Times New Roman" w:hAnsi="Times New Roman" w:cs="Times New Roman"/>
+          <w:lang w:val="en-US"/>
+        </w:rPr>
+        <w:t>To me, t</w:t>
+      </w:r>
+      <w:r>
+        <w:rPr>
+          <w:rFonts w:ascii="Times New Roman" w:eastAsia="Times New Roman" w:hAnsi="Times New Roman" w:cs="Times New Roman"/>
+          <w:lang w:val="en-US"/>
+        </w:rPr>
+        <w:t>his means that</w:t>
+      </w:r>
+      <w:r>
+        <w:rPr>
+          <w:rFonts w:ascii="Times New Roman" w:eastAsia="Times New Roman" w:hAnsi="Times New Roman" w:cs="Times New Roman"/>
+          <w:lang w:val="en-US"/>
+        </w:rPr>
+        <w:t xml:space="preserve"> l</w:t>
+      </w:r>
+      <w:r>
+        <w:rPr>
+          <w:rFonts w:ascii="Times New Roman" w:eastAsia="Times New Roman" w:hAnsi="Times New Roman" w:cs="Times New Roman"/>
+          <w:lang w:val="en-US"/>
+        </w:rPr>
+        <w:t>eaders do not sit idly by when there is a</w:t>
+      </w:r>
+      <w:r>
+        <w:rPr>
+          <w:rFonts w:ascii="Times New Roman" w:eastAsia="Times New Roman" w:hAnsi="Times New Roman" w:cs="Times New Roman"/>
+          <w:lang w:val="en-US"/>
+        </w:rPr>
+        <w:t>n opportunity for them or others. And so, I will not sit by as the opportunity to</w:t>
+      </w:r>
+      <w:r>
+        <w:rPr>
+          <w:rFonts w:ascii="Times New Roman" w:eastAsia="Times New Roman" w:hAnsi="Times New Roman" w:cs="Times New Roman"/>
+          <w:lang w:val="en-US"/>
+        </w:rPr>
+        <w:t xml:space="preserve"> sway you </w:t>
+      </w:r>
+      <w:r>
+        <w:rPr>
+          <w:rFonts w:ascii="Times New Roman" w:eastAsia="Times New Roman" w:hAnsi="Times New Roman" w:cs="Times New Roman"/>
+          <w:lang w:val="en-US"/>
+        </w:rPr>
+        <w:t>in</w:t>
+      </w:r>
+      <w:r>
+        <w:rPr>
+          <w:rFonts w:ascii="Times New Roman" w:eastAsia="Times New Roman" w:hAnsi="Times New Roman" w:cs="Times New Roman"/>
+          <w:lang w:val="en-US"/>
+        </w:rPr>
+        <w:t xml:space="preserve">to </w:t>
+      </w:r>
+      <w:r>
+        <w:rPr>
+          <w:rFonts w:ascii="Times New Roman" w:eastAsia="Times New Roman" w:hAnsi="Times New Roman" w:cs="Times New Roman"/>
+          <w:lang w:val="en-US"/>
+        </w:rPr>
+        <w:t>bestowing upon me</w:t>
+      </w:r>
+      <w:r>
+        <w:rPr>
+          <w:rFonts w:ascii="Times New Roman" w:eastAsia="Times New Roman" w:hAnsi="Times New Roman" w:cs="Times New Roman"/>
+          <w:lang w:val="en-US"/>
+        </w:rPr>
+        <w:t xml:space="preserve"> passing grade p</w:t>
+      </w:r>
+      <w:r>
+        <w:rPr>
+          <w:rFonts w:ascii="Times New Roman" w:eastAsia="Times New Roman" w:hAnsi="Times New Roman" w:cs="Times New Roman"/>
+          <w:lang w:val="en-US"/>
+        </w:rPr>
+        <w:t>asses by</w:t>
+      </w:r>
+      <w:r>
+        <w:rPr>
+          <w:rFonts w:ascii="Times New Roman" w:eastAsia="Times New Roman" w:hAnsi="Times New Roman" w:cs="Times New Roman"/>
+          <w:lang w:val="en-US"/>
+        </w:rPr>
+        <w:t>. L</w:t>
+      </w:r>
+      <w:r>
+        <w:rPr>
+          <w:rFonts w:ascii="Times New Roman" w:eastAsia="Times New Roman" w:hAnsi="Times New Roman" w:cs="Times New Roman"/>
+          <w:lang w:val="en-US"/>
+        </w:rPr>
+        <w:t>ike so many opportunities have in my life</w:t>
+      </w:r>
+      <w:r>
+        <w:rPr>
+          <w:rFonts w:ascii="Times New Roman" w:eastAsia="Times New Roman" w:hAnsi="Times New Roman" w:cs="Times New Roman"/>
+          <w:lang w:val="en-US"/>
+        </w:rPr>
+        <w:t>,</w:t>
+      </w:r>
+      <w:r>
+        <w:rPr>
+          <w:rFonts w:ascii="Times New Roman" w:eastAsia="Times New Roman" w:hAnsi="Times New Roman" w:cs="Times New Roman"/>
+          <w:lang w:val="en-US"/>
+        </w:rPr>
+        <w:t xml:space="preserve"> I will not watch this door shut</w:t>
+      </w:r>
+      <w:r>
+        <w:rPr>
+          <w:rFonts w:ascii="Times New Roman" w:eastAsia="Times New Roman" w:hAnsi="Times New Roman" w:cs="Times New Roman"/>
+          <w:lang w:val="en-US"/>
+        </w:rPr>
+        <w:t>.</w:t>
+      </w:r>
+      <w:r>
+        <w:rPr>
+          <w:rFonts w:ascii="Times New Roman" w:eastAsia="Times New Roman" w:hAnsi="Times New Roman" w:cs="Times New Roman"/>
+          <w:lang w:val="en-US"/>
+        </w:rPr>
+        <w:t xml:space="preserve"> I will fight and maul and persuade and claw this door open until</w:t>
+      </w:r>
+      <w:r>
+        <w:rPr>
+          <w:rFonts w:ascii="Times New Roman" w:eastAsia="Times New Roman" w:hAnsi="Times New Roman" w:cs="Times New Roman"/>
+          <w:lang w:val="en-US"/>
+        </w:rPr>
+        <w:t xml:space="preserve"> I have no more energy to use. </w:t>
+      </w:r>
+      <w:r>
+        <w:rPr>
+          <w:rFonts w:ascii="Times New Roman" w:eastAsia="Times New Roman" w:hAnsi="Times New Roman" w:cs="Times New Roman"/>
+          <w:lang w:val="en-US"/>
+        </w:rPr>
+        <w:t xml:space="preserve">I will use my voice to argue for my own </w:t>
+      </w:r>
+      <w:r>
+        <w:rPr>
+          <w:rFonts w:ascii="Times New Roman" w:eastAsia="Times New Roman" w:hAnsi="Times New Roman" w:cs="Times New Roman"/>
+          <w:lang w:val="en-US"/>
+        </w:rPr>
+        <w:t>good and</w:t>
+      </w:r>
+      <w:r>
+        <w:rPr>
+          <w:rFonts w:ascii="Times New Roman" w:eastAsia="Times New Roman" w:hAnsi="Times New Roman" w:cs="Times New Roman"/>
+          <w:lang w:val="en-US"/>
+        </w:rPr>
+        <w:t xml:space="preserve"> be proactive for the opportunity to </w:t>
+      </w:r>
+      <w:r>
+        <w:rPr>
+          <w:rFonts w:ascii="Times New Roman" w:eastAsia="Times New Roman" w:hAnsi="Times New Roman" w:cs="Times New Roman"/>
+          <w:lang w:val="en-US"/>
+        </w:rPr>
+        <w:t>save my grade.</w:t>
+      </w:r>
+      <w:r>
+        <w:rPr>
+          <w:rFonts w:ascii="Times New Roman" w:eastAsia="Times New Roman" w:hAnsi="Times New Roman" w:cs="Times New Roman"/>
+          <w:lang w:val="en-US"/>
+        </w:rPr>
+        <w:t xml:space="preserve"> (</w:t>
+      </w:r>
+      <w:r>
+        <w:rPr>
+          <w:rFonts w:ascii="Times New Roman" w:eastAsia="Times New Roman" w:hAnsi="Times New Roman" w:cs="Times New Roman"/>
+          <w:lang w:val="en-US"/>
+        </w:rPr>
+        <w:t>This is f</w:t>
+      </w:r>
+      <w:r>
+        <w:rPr>
+          <w:rFonts w:ascii="Times New Roman" w:eastAsia="Times New Roman" w:hAnsi="Times New Roman" w:cs="Times New Roman"/>
+          <w:lang w:val="en-US"/>
+        </w:rPr>
+        <w:t>luff</w:t>
+      </w:r>
+      <w:r>
+        <w:rPr>
+          <w:rFonts w:ascii="Times New Roman" w:eastAsia="Times New Roman" w:hAnsi="Times New Roman" w:cs="Times New Roman"/>
+          <w:lang w:val="en-US"/>
+        </w:rPr>
+        <w:t>. But</w:t>
+      </w:r>
+      <w:r>
+        <w:rPr>
+          <w:rFonts w:ascii="Times New Roman" w:eastAsia="Times New Roman" w:hAnsi="Times New Roman" w:cs="Times New Roman"/>
+          <w:lang w:val="en-US"/>
+        </w:rPr>
+        <w:t xml:space="preserve"> who am I as a writer if</w:t>
+      </w:r>
+      <w:r>
+        <w:rPr>
+          <w:rFonts w:ascii="Times New Roman" w:eastAsia="Times New Roman" w:hAnsi="Times New Roman" w:cs="Times New Roman"/>
+          <w:lang w:val="en-US"/>
+        </w:rPr>
+        <w:t xml:space="preserve"> I do not let some of my dramatics flow into my writing)</w:t>
+      </w:r>
+      <w:r>
+        <w:rPr>
+          <w:rFonts w:ascii="Times New Roman" w:eastAsia="Times New Roman" w:hAnsi="Times New Roman" w:cs="Times New Roman"/>
+          <w:lang w:val="en-US"/>
+        </w:rPr>
+        <w:t xml:space="preserve"> </w:t>
+      </w:r>
+    </w:p>
+    <w:p>
+      <w:pPr>
+        <w:spacing w:line="480" w:lineRule="auto"/>
+        <w:rPr>
+          <w:rFonts w:ascii="Times New Roman" w:eastAsia="Times New Roman" w:hAnsi="Times New Roman" w:cs="Times New Roman"/>
+        </w:rPr>
+      </w:pPr>
+      <w:r>
+        <w:rPr>
+          <w:rFonts w:ascii="Times New Roman" w:eastAsia="Times New Roman" w:hAnsi="Times New Roman" w:cs="Times New Roman"/>
+        </w:rPr>
+        <w:tab/>
+        <w:t>Playing my own worst enemy here to acknowledge your side, I guess. W</w:t>
+      </w:r>
+      <w:r>
+        <w:rPr>
+          <w:rFonts w:ascii="Times New Roman" w:eastAsia="Times New Roman" w:hAnsi="Times New Roman" w:cs="Times New Roman"/>
+        </w:rPr>
+        <w:t xml:space="preserve">e both know damn well that I do not qualify for the automatic B policy from attendance alone. </w:t>
+      </w:r>
+      <w:r>
+        <w:rPr>
+          <w:rFonts w:ascii="Times New Roman" w:eastAsia="Times New Roman" w:hAnsi="Times New Roman" w:cs="Times New Roman"/>
+        </w:rPr>
+        <w:t xml:space="preserve">Let alone any of the other requirements listed in </w:t>
+      </w:r>
+      <w:r>
+        <w:rPr>
+          <w:rFonts w:ascii="Times New Roman" w:eastAsia="Times New Roman" w:hAnsi="Times New Roman" w:cs="Times New Roman"/>
+        </w:rPr>
+        <w:t xml:space="preserve">the course </w:t>
+      </w:r>
+      <w:r>
+        <w:rPr>
+          <w:rFonts w:ascii="Times New Roman" w:eastAsia="Times New Roman" w:hAnsi="Times New Roman" w:cs="Times New Roman"/>
+        </w:rPr>
+        <w:t xml:space="preserve">syllabus. However, I believe that </w:t>
+      </w:r>
+      <w:r>
+        <w:rPr>
+          <w:rFonts w:ascii="Times New Roman" w:eastAsia="Times New Roman" w:hAnsi="Times New Roman" w:cs="Times New Roman"/>
+        </w:rPr>
+        <w:t xml:space="preserve">by “being </w:t>
+      </w:r>
+      <w:r>
+        <w:rPr>
+          <w:rFonts w:ascii="Times New Roman" w:eastAsia="Times New Roman" w:hAnsi="Times New Roman" w:cs="Times New Roman"/>
+        </w:rPr>
+        <w:lastRenderedPageBreak/>
+        <w:t xml:space="preserve">proactive” and </w:t>
+      </w:r>
+      <w:r>
+        <w:rPr>
+          <w:rFonts w:ascii="Times New Roman" w:eastAsia="Times New Roman" w:hAnsi="Times New Roman" w:cs="Times New Roman"/>
+        </w:rPr>
+        <w:t>by bringing up</w:t>
+      </w:r>
+      <w:r>
+        <w:rPr>
+          <w:rFonts w:ascii="Times New Roman" w:eastAsia="Times New Roman" w:hAnsi="Times New Roman" w:cs="Times New Roman"/>
+        </w:rPr>
+        <w:t xml:space="preserve"> to you each of the points listed above</w:t>
+      </w:r>
+      <w:r>
+        <w:rPr>
+          <w:rFonts w:ascii="Times New Roman" w:eastAsia="Times New Roman" w:hAnsi="Times New Roman" w:cs="Times New Roman"/>
+        </w:rPr>
+        <w:t xml:space="preserve"> you will hand waive (with your </w:t>
+      </w:r>
+      <w:r>
+        <w:rPr>
+          <w:rFonts w:ascii="Times New Roman" w:eastAsia="Times New Roman" w:hAnsi="Times New Roman" w:cs="Times New Roman"/>
+        </w:rPr>
+        <w:t>all-mighty</w:t>
+      </w:r>
+      <w:r>
+        <w:rPr>
+          <w:rFonts w:ascii="Times New Roman" w:eastAsia="Times New Roman" w:hAnsi="Times New Roman" w:cs="Times New Roman"/>
+        </w:rPr>
+        <w:t xml:space="preserve"> God powers in this classroom) that and bestow upon me the letter grade of B.</w:t>
+      </w:r>
+    </w:p>
+    <w:p>
+      <w:pPr>
+        <w:spacing w:line="480" w:lineRule="auto"/>
+        <w:rPr>
+          <w:rFonts w:ascii="Times New Roman" w:eastAsia="Times New Roman" w:hAnsi="Times New Roman" w:cs="Times New Roman"/>
+        </w:rPr>
+      </w:pPr>
+      <w:r>
+        <w:rPr>
+          <w:rFonts w:ascii="Times New Roman" w:eastAsia="Times New Roman" w:hAnsi="Times New Roman" w:cs="Times New Roman"/>
+        </w:rPr>
+        <w:tab/>
+      </w:r>
+      <w:r>
+        <w:rPr>
+          <w:rFonts w:ascii="Times New Roman" w:eastAsia="Times New Roman" w:hAnsi="Times New Roman" w:cs="Times New Roman"/>
+        </w:rPr>
+        <w:t>Though, w</w:t>
+      </w:r>
+      <w:r>
+        <w:rPr>
+          <w:rFonts w:ascii="Times New Roman" w:eastAsia="Times New Roman" w:hAnsi="Times New Roman" w:cs="Times New Roman"/>
+        </w:rPr>
+        <w:t xml:space="preserve">hy should you do that </w:t>
+      </w:r>
+      <w:r>
+        <w:rPr>
+          <w:rFonts w:ascii="Times New Roman" w:eastAsia="Times New Roman" w:hAnsi="Times New Roman" w:cs="Times New Roman"/>
+        </w:rPr>
+        <w:t>for me</w:t>
+      </w:r>
+      <w:r>
+        <w:rPr>
+          <w:rFonts w:ascii="Times New Roman" w:eastAsia="Times New Roman" w:hAnsi="Times New Roman" w:cs="Times New Roman"/>
+        </w:rPr>
+        <w:t>?</w:t>
+      </w:r>
+      <w:r>
+        <w:rPr>
+          <w:rFonts w:ascii="Times New Roman" w:eastAsia="Times New Roman" w:hAnsi="Times New Roman" w:cs="Times New Roman"/>
+        </w:rPr>
+        <w:t xml:space="preserve"> </w:t>
+      </w:r>
+      <w:r>
+        <w:rPr>
+          <w:rFonts w:ascii="Times New Roman" w:eastAsia="Times New Roman" w:hAnsi="Times New Roman" w:cs="Times New Roman"/>
+        </w:rPr>
+        <w:t xml:space="preserve">Because I asked nicely? Please? Jesting aside, </w:t>
+      </w:r>
+      <w:r>
+        <w:rPr>
+          <w:rFonts w:ascii="Times New Roman" w:eastAsia="Times New Roman" w:hAnsi="Times New Roman" w:cs="Times New Roman"/>
+        </w:rPr>
+        <w:t xml:space="preserve">I have used my voice, personalized </w:t>
+      </w:r>
+      <w:r>
+        <w:rPr>
+          <w:rFonts w:ascii="Times New Roman" w:eastAsia="Times New Roman" w:hAnsi="Times New Roman" w:cs="Times New Roman"/>
+        </w:rPr>
+        <w:t xml:space="preserve">a message </w:t>
+      </w:r>
+      <w:r>
+        <w:rPr>
+          <w:rFonts w:ascii="Times New Roman" w:eastAsia="Times New Roman" w:hAnsi="Times New Roman" w:cs="Times New Roman"/>
+        </w:rPr>
+        <w:t xml:space="preserve">to my audience, </w:t>
+      </w:r>
+      <w:r>
+        <w:rPr>
+          <w:rFonts w:ascii="Times New Roman" w:eastAsia="Times New Roman" w:hAnsi="Times New Roman" w:cs="Times New Roman"/>
+        </w:rPr>
+        <w:t>and</w:t>
+      </w:r>
+      <w:r>
+        <w:rPr>
+          <w:rFonts w:ascii="Times New Roman" w:eastAsia="Times New Roman" w:hAnsi="Times New Roman" w:cs="Times New Roman"/>
+        </w:rPr>
+        <w:t xml:space="preserve"> convey</w:t>
+      </w:r>
+      <w:r>
+        <w:rPr>
+          <w:rFonts w:ascii="Times New Roman" w:eastAsia="Times New Roman" w:hAnsi="Times New Roman" w:cs="Times New Roman"/>
+        </w:rPr>
+        <w:t xml:space="preserve">ed </w:t>
+      </w:r>
+      <w:r>
+        <w:rPr>
+          <w:rFonts w:ascii="Times New Roman" w:eastAsia="Times New Roman" w:hAnsi="Times New Roman" w:cs="Times New Roman"/>
+        </w:rPr>
+        <w:t>a message of growth and learning</w:t>
+      </w:r>
+      <w:r>
+        <w:rPr>
+          <w:rFonts w:ascii="Times New Roman" w:eastAsia="Times New Roman" w:hAnsi="Times New Roman" w:cs="Times New Roman"/>
+        </w:rPr>
+        <w:t xml:space="preserve">. I have </w:t>
+      </w:r>
+      <w:r>
+        <w:rPr>
+          <w:rFonts w:ascii="Times New Roman" w:eastAsia="Times New Roman" w:hAnsi="Times New Roman" w:cs="Times New Roman"/>
+        </w:rPr>
+        <w:t>shown I have</w:t>
+      </w:r>
+      <w:r>
+        <w:rPr>
+          <w:rFonts w:ascii="Times New Roman" w:eastAsia="Times New Roman" w:hAnsi="Times New Roman" w:cs="Times New Roman"/>
+        </w:rPr>
+        <w:t xml:space="preserve"> experienced different perspectives and that has taught me to be more scholarly. </w:t>
+      </w:r>
+      <w:r>
+        <w:rPr>
+          <w:rFonts w:ascii="Times New Roman" w:eastAsia="Times New Roman" w:hAnsi="Times New Roman" w:cs="Times New Roman"/>
+        </w:rPr>
+        <w:t xml:space="preserve">I truly believe that I have grown as a student and scholar from this class and hope to retain the lessons learned from this class for years to come. </w:t>
+      </w:r>
+    </w:p>
+    <w:p>
+      <w:pPr>
+        <w:spacing w:line="480" w:lineRule="auto"/>
         <w:rPr>
           <w:rFonts w:ascii="Times New Roman" w:eastAsia="Times New Roman" w:hAnsi="Times New Roman" w:cs="Times New Roman"/>
         </w:rPr>
@@ -396,6 +1766,7 @@
     </w:p>
     <w:p>
       <w:pPr>
+        <w:spacing w:line="480" w:lineRule="auto"/>
         <w:rPr>
           <w:rFonts w:ascii="Times New Roman" w:eastAsia="Times New Roman" w:hAnsi="Times New Roman" w:cs="Times New Roman"/>
         </w:rPr>
@@ -405,33 +1776,12 @@
           <w:rFonts w:ascii="Times New Roman" w:eastAsia="Times New Roman" w:hAnsi="Times New Roman" w:cs="Times New Roman"/>
         </w:rPr>
         <w:tab/>
-        <w:t xml:space="preserve">I have three main defenses, or arguments as to why I should receive </w:t>
-      </w:r>
-      <w:proofErr w:type="gramStart"/>
-      <w:r>
-        <w:rPr>
-          <w:rFonts w:ascii="Times New Roman" w:eastAsia="Times New Roman" w:hAnsi="Times New Roman" w:cs="Times New Roman"/>
-        </w:rPr>
-        <w:t>an</w:t>
-      </w:r>
-      <w:proofErr w:type="gramEnd"/>
-      <w:r>
-        <w:rPr>
-          <w:rFonts w:ascii="Times New Roman" w:eastAsia="Times New Roman" w:hAnsi="Times New Roman" w:cs="Times New Roman"/>
-        </w:rPr>
-        <w:t xml:space="preserve"> B</w:t>
-      </w:r>
-      <w:r>
-        <w:rPr>
-          <w:rFonts w:ascii="Times New Roman" w:eastAsia="Times New Roman" w:hAnsi="Times New Roman" w:cs="Times New Roman"/>
-        </w:rPr>
-        <w:t xml:space="preserve"> grade for this class</w:t>
-      </w:r>
-      <w:r>
-        <w:rPr>
-          <w:rFonts w:ascii="Times New Roman" w:eastAsia="Times New Roman" w:hAnsi="Times New Roman" w:cs="Times New Roman"/>
-        </w:rPr>
-        <w:t>.</w:t>
+      </w:r>
+      <w:r>
+        <w:rPr>
+          <w:rFonts w:ascii="Times New Roman" w:eastAsia="Times New Roman" w:hAnsi="Times New Roman" w:cs="Times New Roman"/>
+        </w:rPr>
+        <w:t>I want to take this last little bit of the essay to ass kiss. But to also express my deepest gratitude and appreciation for you and your class.</w:t>
       </w:r>
       <w:r>
         <w:rPr>
@@ -442,6 +1792,7 @@
     </w:p>
     <w:p>
       <w:pPr>
+        <w:spacing w:line="480" w:lineRule="auto"/>
         <w:rPr>
           <w:rFonts w:ascii="Times New Roman" w:eastAsia="Times New Roman" w:hAnsi="Times New Roman" w:cs="Times New Roman"/>
         </w:rPr>
@@ -450,14 +1801,55 @@
         <w:rPr>
           <w:rFonts w:ascii="Times New Roman" w:eastAsia="Times New Roman" w:hAnsi="Times New Roman" w:cs="Times New Roman"/>
         </w:rPr>
-        <w:t xml:space="preserve">FIRST: Claim: I have grown as not only a scholar and writer, but as a critical thinker. </w:t>
-      </w:r>
-      <w:r>
-        <w:rPr>
-          <w:rFonts w:ascii="Times New Roman" w:eastAsia="Times New Roman" w:hAnsi="Times New Roman" w:cs="Times New Roman"/>
-        </w:rPr>
-        <w:br/>
-        <w:t>Evidence: When I cam into your class, I was a staunch Democrat….</w:t>
+        <w:tab/>
+      </w:r>
+      <w:r>
+        <w:rPr>
+          <w:rFonts w:ascii="Times New Roman" w:eastAsia="Times New Roman" w:hAnsi="Times New Roman" w:cs="Times New Roman"/>
+        </w:rPr>
+        <w:t>I know now that I was foolish at the start of this semester</w:t>
+      </w:r>
+      <w:r>
+        <w:rPr>
+          <w:rFonts w:ascii="Times New Roman" w:eastAsia="Times New Roman" w:hAnsi="Times New Roman" w:cs="Times New Roman"/>
+        </w:rPr>
+        <w:t>. I was</w:t>
+      </w:r>
+      <w:r>
+        <w:rPr>
+          <w:rFonts w:ascii="Times New Roman" w:eastAsia="Times New Roman" w:hAnsi="Times New Roman" w:cs="Times New Roman"/>
+        </w:rPr>
+        <w:t xml:space="preserve"> pursuing my diploma check</w:t>
+      </w:r>
+      <w:r>
+        <w:rPr>
+          <w:rFonts w:ascii="Times New Roman" w:eastAsia="Times New Roman" w:hAnsi="Times New Roman" w:cs="Times New Roman"/>
+        </w:rPr>
+        <w:t xml:space="preserve">ing </w:t>
+      </w:r>
+      <w:r>
+        <w:rPr>
+          <w:rFonts w:ascii="Times New Roman" w:eastAsia="Times New Roman" w:hAnsi="Times New Roman" w:cs="Times New Roman"/>
+        </w:rPr>
+        <w:t xml:space="preserve">college </w:t>
+      </w:r>
+      <w:r>
+        <w:rPr>
+          <w:rFonts w:ascii="Times New Roman" w:eastAsia="Times New Roman" w:hAnsi="Times New Roman" w:cs="Times New Roman"/>
+        </w:rPr>
+        <w:t>off m</w:t>
+      </w:r>
+      <w:r>
+        <w:rPr>
+          <w:rFonts w:ascii="Times New Roman" w:eastAsia="Times New Roman" w:hAnsi="Times New Roman" w:cs="Times New Roman"/>
+        </w:rPr>
+        <w:t>y list of things that I want to achieve in my life.</w:t>
+      </w:r>
+      <w:r>
+        <w:rPr>
+          <w:rFonts w:ascii="Times New Roman" w:eastAsia="Times New Roman" w:hAnsi="Times New Roman" w:cs="Times New Roman"/>
+        </w:rPr>
+        <w:t xml:space="preserve"> I thought “Hell, I am a 3D Animation and Game Design major. Why the does English matter?”</w:t>
       </w:r>
       <w:r>
         <w:rPr>
@@ -469,582 +1861,110 @@
         <w:rPr>
           <w:rFonts w:ascii="Times New Roman" w:eastAsia="Times New Roman" w:hAnsi="Times New Roman" w:cs="Times New Roman"/>
         </w:rPr>
-        <w:t>I voted for someone other than a democrat, because of the unique perspectives you had offered and the wisdom you gave me of looking into each person that I was voting for and their policies.</w:t>
+        <w:t>I can say I have been thoroughly humbled. I now have the depth and gratitude for the ability to pursue my education than I ever have before. I am</w:t>
+      </w:r>
+      <w:r>
+        <w:rPr>
+          <w:rFonts w:ascii="Times New Roman" w:eastAsia="Times New Roman" w:hAnsi="Times New Roman" w:cs="Times New Roman"/>
+        </w:rPr>
+        <w:t xml:space="preserve"> more thankful and ready to continue on this journey to experience and gain my </w:t>
+      </w:r>
+      <w:r>
+        <w:rPr>
+          <w:rFonts w:ascii="Times New Roman" w:eastAsia="Times New Roman" w:hAnsi="Times New Roman" w:cs="Times New Roman"/>
+          <w:i/>
+          <w:iCs/>
+        </w:rPr>
+        <w:t>degree</w:t>
+      </w:r>
+      <w:r>
+        <w:rPr>
+          <w:rFonts w:ascii="Times New Roman" w:eastAsia="Times New Roman" w:hAnsi="Times New Roman" w:cs="Times New Roman"/>
+        </w:rPr>
+        <w:t xml:space="preserve"> </w:t>
+      </w:r>
+      <w:r>
+        <w:rPr>
+          <w:rFonts w:ascii="Times New Roman" w:eastAsia="Times New Roman" w:hAnsi="Times New Roman" w:cs="Times New Roman"/>
+        </w:rPr>
+        <w:t xml:space="preserve">from college. All of this would </w:t>
+      </w:r>
+      <w:proofErr w:type="spellStart"/>
+      <w:r>
+        <w:rPr>
+          <w:rFonts w:ascii="Times New Roman" w:eastAsia="Times New Roman" w:hAnsi="Times New Roman" w:cs="Times New Roman"/>
+        </w:rPr>
+        <w:t>note</w:t>
+      </w:r>
+      <w:proofErr w:type="spellEnd"/>
+      <w:r>
+        <w:rPr>
+          <w:rFonts w:ascii="Times New Roman" w:eastAsia="Times New Roman" w:hAnsi="Times New Roman" w:cs="Times New Roman"/>
+        </w:rPr>
+        <w:t xml:space="preserve"> have been possible without your guidance and </w:t>
+      </w:r>
+      <w:r>
+        <w:rPr>
+          <w:rFonts w:ascii="Times New Roman" w:eastAsia="Times New Roman" w:hAnsi="Times New Roman" w:cs="Times New Roman"/>
+        </w:rPr>
+        <w:t xml:space="preserve">bastardry. </w:t>
       </w:r>
     </w:p>
     <w:p>
       <w:pPr>
-        <w:rPr>
-          <w:rFonts w:ascii="Times New Roman" w:eastAsia="Times New Roman" w:hAnsi="Times New Roman" w:cs="Times New Roman"/>
+        <w:spacing w:line="480" w:lineRule="auto"/>
+        <w:rPr>
+          <w:rFonts w:ascii="Times New Roman" w:hAnsi="Times New Roman" w:cs="Times New Roman"/>
         </w:rPr>
       </w:pPr>
       <w:r>
         <w:rPr>
           <w:rFonts w:ascii="Times New Roman" w:eastAsia="Times New Roman" w:hAnsi="Times New Roman" w:cs="Times New Roman"/>
         </w:rPr>
-        <w:t xml:space="preserve">Follow up: This shows that I have not only grown as a critical thinker but that I have grown as a scholar by researching and coming to my own conclusions.  </w:t>
-      </w:r>
-    </w:p>
-    <w:p>
-      <w:pPr>
-        <w:rPr>
-          <w:rFonts w:ascii="Times New Roman" w:hAnsi="Times New Roman" w:cs="Times New Roman"/>
-        </w:rPr>
-      </w:pPr>
-      <w:r>
-        <w:rPr>
-          <w:rFonts w:ascii="Times New Roman" w:eastAsia="Times New Roman" w:hAnsi="Times New Roman" w:cs="Times New Roman"/>
-        </w:rPr>
-        <w:t>First,</w:t>
-      </w:r>
-      <w:r>
-        <w:rPr>
-          <w:rFonts w:ascii="Times New Roman" w:eastAsia="Times New Roman" w:hAnsi="Times New Roman" w:cs="Times New Roman"/>
-        </w:rPr>
-        <w:t xml:space="preserve"> </w:t>
-      </w:r>
-      <w:r>
-        <w:rPr>
-          <w:rFonts w:ascii="Times New Roman" w:eastAsia="Times New Roman" w:hAnsi="Times New Roman" w:cs="Times New Roman"/>
-        </w:rPr>
-        <w:t xml:space="preserve">I want to show that I have actually learned and grown as a writer and critical thinker. When I came into your class, I was a staunch Democrat. I </w:t>
-      </w:r>
-      <w:r>
-        <w:rPr>
-          <w:rFonts w:ascii="Times New Roman" w:eastAsia="Times New Roman" w:hAnsi="Times New Roman" w:cs="Times New Roman"/>
-          <w:i/>
-          <w:iCs/>
-        </w:rPr>
-        <w:t>was</w:t>
-      </w:r>
-      <w:r>
-        <w:rPr>
-          <w:rFonts w:ascii="Times New Roman" w:hAnsi="Times New Roman" w:cs="Times New Roman"/>
-        </w:rPr>
-        <w:t xml:space="preserve"> of the opinion and mindset of “Vote blue, no matter who</w:t>
-      </w:r>
-      <w:r>
-        <w:rPr>
-          <w:rFonts w:ascii="Times New Roman" w:hAnsi="Times New Roman" w:cs="Times New Roman"/>
-        </w:rPr>
-        <w:t>.” I can proudly say that I am no longer of that opinion.</w:t>
-      </w:r>
-      <w:r>
-        <w:rPr>
-          <w:rFonts w:ascii="Times New Roman" w:hAnsi="Times New Roman" w:cs="Times New Roman"/>
-        </w:rPr>
-        <w:t xml:space="preserve"> After </w:t>
-      </w:r>
-      <w:r>
-        <w:rPr>
-          <w:rFonts w:ascii="Times New Roman" w:hAnsi="Times New Roman" w:cs="Times New Roman"/>
-        </w:rPr>
-        <w:t>all,</w:t>
-      </w:r>
-      <w:r>
-        <w:rPr>
-          <w:rFonts w:ascii="Times New Roman" w:hAnsi="Times New Roman" w:cs="Times New Roman"/>
-        </w:rPr>
-        <w:t xml:space="preserve"> </w:t>
-      </w:r>
-      <w:r>
-        <w:rPr>
-          <w:rFonts w:ascii="Times New Roman" w:hAnsi="Times New Roman" w:cs="Times New Roman"/>
-        </w:rPr>
-        <w:t>according</w:t>
-      </w:r>
-      <w:r>
-        <w:rPr>
-          <w:rFonts w:ascii="Times New Roman" w:hAnsi="Times New Roman" w:cs="Times New Roman"/>
-        </w:rPr>
-        <w:t xml:space="preserve"> to the syllabus</w:t>
-      </w:r>
-      <w:r>
-        <w:rPr>
-          <w:rFonts w:ascii="Times New Roman" w:hAnsi="Times New Roman" w:cs="Times New Roman"/>
-        </w:rPr>
-        <w:t xml:space="preserve">, </w:t>
-      </w:r>
-      <w:r>
-        <w:rPr>
-          <w:rFonts w:ascii="Times New Roman" w:hAnsi="Times New Roman" w:cs="Times New Roman"/>
-        </w:rPr>
-        <w:t>“</w:t>
-      </w:r>
-      <w:r>
-        <w:rPr>
-          <w:rFonts w:ascii="Times New Roman" w:hAnsi="Times New Roman" w:cs="Times New Roman"/>
-        </w:rPr>
-        <w:t>Th</w:t>
-      </w:r>
-      <w:r>
-        <w:rPr>
-          <w:rFonts w:ascii="Times New Roman" w:hAnsi="Times New Roman" w:cs="Times New Roman"/>
-        </w:rPr>
-        <w:t>is class is designed to help you understand the attitudes of the scholar. You </w:t>
-      </w:r>
-      <w:r>
-        <w:rPr>
-          <w:rFonts w:ascii="Times New Roman" w:hAnsi="Times New Roman" w:cs="Times New Roman"/>
-          <w:b/>
-          <w:bCs/>
-          <w:u w:val="single"/>
-        </w:rPr>
-        <w:t>WILL</w:t>
-      </w:r>
-      <w:r>
-        <w:rPr>
-          <w:rFonts w:ascii="Times New Roman" w:hAnsi="Times New Roman" w:cs="Times New Roman"/>
-        </w:rPr>
-        <w:t> hear ideas that you will not agree with nor like</w:t>
-      </w:r>
-      <w:r>
-        <w:rPr>
-          <w:rFonts w:ascii="Times New Roman" w:hAnsi="Times New Roman" w:cs="Times New Roman"/>
-        </w:rPr>
-        <w:t>..</w:t>
-      </w:r>
-      <w:r>
-        <w:rPr>
-          <w:rFonts w:ascii="Times New Roman" w:hAnsi="Times New Roman" w:cs="Times New Roman"/>
-        </w:rPr>
-        <w:t>.</w:t>
-      </w:r>
-      <w:r>
-        <w:rPr>
-          <w:rFonts w:ascii="Times New Roman" w:hAnsi="Times New Roman" w:cs="Times New Roman"/>
-        </w:rPr>
-        <w:t xml:space="preserve"> </w:t>
-      </w:r>
-      <w:r>
-        <w:rPr>
-          <w:rFonts w:ascii="Times New Roman" w:hAnsi="Times New Roman" w:cs="Times New Roman"/>
-        </w:rPr>
-        <w:t xml:space="preserve">I will enlist a </w:t>
-      </w:r>
-      <w:r>
-        <w:rPr>
-          <w:rFonts w:ascii="Times New Roman" w:hAnsi="Times New Roman" w:cs="Times New Roman"/>
-        </w:rPr>
-        <w:t>variety of techniques to expose you to a variety of perspectives on issues.</w:t>
-      </w:r>
-      <w:r>
-        <w:rPr>
-          <w:rFonts w:ascii="Times New Roman" w:hAnsi="Times New Roman" w:cs="Times New Roman"/>
-        </w:rPr>
-        <w:t>”</w:t>
-      </w:r>
-      <w:r>
-        <w:rPr>
-          <w:rFonts w:ascii="Times New Roman" w:hAnsi="Times New Roman" w:cs="Times New Roman"/>
-        </w:rPr>
-        <w:t xml:space="preserve"> </w:t>
-      </w:r>
-      <w:r>
-        <w:rPr>
-          <w:rFonts w:ascii="Times New Roman" w:hAnsi="Times New Roman" w:cs="Times New Roman"/>
-        </w:rPr>
-        <w:t xml:space="preserve">To show this, I want to point to my ballot from the last Utah County Election, where I actually voted for someone endorsed by the local Republican Party. While I do not have a picture to prove that I just need you to take my word for it so that this entire argument has any weight behind it. </w:t>
-      </w:r>
-    </w:p>
-    <w:p>
-      <w:pPr>
-        <w:rPr>
-          <w:rFonts w:ascii="Times New Roman" w:eastAsia="Times New Roman" w:hAnsi="Times New Roman" w:cs="Times New Roman"/>
-        </w:rPr>
-      </w:pPr>
-      <w:r>
-        <w:rPr>
-          <w:rFonts w:ascii="Times New Roman" w:eastAsia="Times New Roman" w:hAnsi="Times New Roman" w:cs="Times New Roman"/>
-        </w:rPr>
-        <w:t xml:space="preserve">SECOND: </w:t>
-      </w:r>
-      <w:r>
-        <w:rPr>
-          <w:rFonts w:ascii="Times New Roman" w:eastAsia="Times New Roman" w:hAnsi="Times New Roman" w:cs="Times New Roman"/>
-        </w:rPr>
-        <w:t xml:space="preserve">CLAIM: I have learned how I can be affected by rhetoric and how to better </w:t>
-      </w:r>
-      <w:r>
-        <w:rPr>
-          <w:rFonts w:ascii="Times New Roman" w:eastAsia="Times New Roman" w:hAnsi="Times New Roman" w:cs="Times New Roman"/>
-        </w:rPr>
-        <w:t>recognize</w:t>
-      </w:r>
-      <w:r>
-        <w:rPr>
-          <w:rFonts w:ascii="Times New Roman" w:eastAsia="Times New Roman" w:hAnsi="Times New Roman" w:cs="Times New Roman"/>
-        </w:rPr>
-        <w:t xml:space="preserve"> it. EVIDENCE: Logical </w:t>
-      </w:r>
-      <w:r>
-        <w:rPr>
-          <w:rFonts w:ascii="Times New Roman" w:eastAsia="Times New Roman" w:hAnsi="Times New Roman" w:cs="Times New Roman"/>
-        </w:rPr>
-        <w:t>fallacies</w:t>
-      </w:r>
-      <w:r>
-        <w:rPr>
-          <w:rFonts w:ascii="Times New Roman" w:eastAsia="Times New Roman" w:hAnsi="Times New Roman" w:cs="Times New Roman"/>
-        </w:rPr>
-        <w:t xml:space="preserve"> notes. FOLLOW UP: This shows that I have not only been engaged in class with taking notes, but that I have been </w:t>
-      </w:r>
-      <w:r>
-        <w:rPr>
-          <w:rFonts w:ascii="Times New Roman" w:eastAsia="Times New Roman" w:hAnsi="Times New Roman" w:cs="Times New Roman"/>
-        </w:rPr>
-        <w:t xml:space="preserve">gaining knowledge on the topic of rhetoric, and I can more easily identify it. </w:t>
-      </w:r>
-    </w:p>
-    <w:p>
-      <w:pPr>
-        <w:rPr>
-          <w:rFonts w:ascii="Times New Roman" w:eastAsia="Times New Roman" w:hAnsi="Times New Roman" w:cs="Times New Roman"/>
-        </w:rPr>
-      </w:pPr>
-      <w:r>
-        <w:rPr>
-          <w:rFonts w:ascii="Times New Roman" w:eastAsia="Times New Roman" w:hAnsi="Times New Roman" w:cs="Times New Roman"/>
-        </w:rPr>
-        <w:t>Second,</w:t>
-      </w:r>
-      <w:r>
-        <w:rPr>
-          <w:rFonts w:ascii="Times New Roman" w:eastAsia="Times New Roman" w:hAnsi="Times New Roman" w:cs="Times New Roman"/>
-        </w:rPr>
-        <w:t xml:space="preserve"> </w:t>
-      </w:r>
-      <w:r>
-        <w:rPr>
-          <w:rFonts w:ascii="Times New Roman" w:eastAsia="Times New Roman" w:hAnsi="Times New Roman" w:cs="Times New Roman"/>
-        </w:rPr>
-        <w:t>you handed back the first ess</w:t>
-      </w:r>
-      <w:r>
-        <w:rPr>
-          <w:rFonts w:ascii="Times New Roman" w:eastAsia="Times New Roman" w:hAnsi="Times New Roman" w:cs="Times New Roman"/>
-        </w:rPr>
-        <w:t xml:space="preserve">ay that we had written in class. As one of the main topics that I wanted to learn from this class, I said that I wanted to know how I was affected by rhetoric and how I can effectively work against it to get the true picture and know how I am being </w:t>
-      </w:r>
-      <w:r>
-        <w:rPr>
-          <w:rFonts w:ascii="Times New Roman" w:eastAsia="Times New Roman" w:hAnsi="Times New Roman" w:cs="Times New Roman"/>
-        </w:rPr>
-        <w:t>influenced</w:t>
+        <w:tab/>
+        <w:t xml:space="preserve">When I entered your class, my joy in learning was an ever-cooling ember. Through your passion and ferocity, you tended to that ember, sparking it into an inferno that I will take with me and nurture with my own passion. I will use my voice and never let someone dim that blaze again. For </w:t>
+      </w:r>
+      <w:r>
+        <w:rPr>
+          <w:rFonts w:ascii="Times New Roman" w:eastAsia="Times New Roman" w:hAnsi="Times New Roman" w:cs="Times New Roman"/>
+        </w:rPr>
+        <w:t xml:space="preserve">being a friend and giving me </w:t>
+      </w:r>
+      <w:r>
+        <w:rPr>
+          <w:rFonts w:ascii="Times New Roman" w:eastAsia="Times New Roman" w:hAnsi="Times New Roman" w:cs="Times New Roman"/>
+        </w:rPr>
+        <w:t xml:space="preserve">another </w:t>
+      </w:r>
+      <w:r>
+        <w:rPr>
+          <w:rFonts w:ascii="Times New Roman" w:eastAsia="Times New Roman" w:hAnsi="Times New Roman" w:cs="Times New Roman"/>
+        </w:rPr>
+        <w:t>reason to stay just one day longer</w:t>
+      </w:r>
+      <w:r>
+        <w:rPr>
+          <w:rFonts w:ascii="Times New Roman" w:eastAsia="Times New Roman" w:hAnsi="Times New Roman" w:cs="Times New Roman"/>
+        </w:rPr>
+        <w:t>. T</w:t>
+      </w:r>
+      <w:r>
+        <w:rPr>
+          <w:rFonts w:ascii="Times New Roman" w:eastAsia="Times New Roman" w:hAnsi="Times New Roman" w:cs="Times New Roman"/>
+        </w:rPr>
+        <w:t xml:space="preserve">hank </w:t>
+      </w:r>
+      <w:r>
+        <w:rPr>
+          <w:rFonts w:ascii="Times New Roman" w:eastAsia="Times New Roman" w:hAnsi="Times New Roman" w:cs="Times New Roman"/>
+        </w:rPr>
+        <w:t>you, Professor Fairchild</w:t>
       </w:r>
       <w:r>
         <w:rPr>
           <w:rFonts w:ascii="Times New Roman" w:eastAsia="Times New Roman" w:hAnsi="Times New Roman" w:cs="Times New Roman"/>
         </w:rPr>
         <w:t xml:space="preserve">. </w:t>
-      </w:r>
-      <w:r>
-        <w:rPr>
-          <w:rFonts w:ascii="Times New Roman" w:eastAsia="Times New Roman" w:hAnsi="Times New Roman" w:cs="Times New Roman"/>
-        </w:rPr>
-        <w:t>USE MY ACTUALLY FUCKING ANSWER BUT YOU GET IT,</w:t>
-      </w:r>
-      <w:r>
-        <w:rPr>
-          <w:rFonts w:ascii="Times New Roman" w:eastAsia="Times New Roman" w:hAnsi="Times New Roman" w:cs="Times New Roman"/>
-        </w:rPr>
-        <w:t xml:space="preserve"> </w:t>
-      </w:r>
-      <w:proofErr w:type="gramStart"/>
-      <w:r>
-        <w:rPr>
-          <w:rFonts w:ascii="Times New Roman" w:eastAsia="Times New Roman" w:hAnsi="Times New Roman" w:cs="Times New Roman"/>
-        </w:rPr>
-        <w:t>Use</w:t>
-      </w:r>
-      <w:proofErr w:type="gramEnd"/>
-      <w:r>
-        <w:rPr>
-          <w:rFonts w:ascii="Times New Roman" w:eastAsia="Times New Roman" w:hAnsi="Times New Roman" w:cs="Times New Roman"/>
-        </w:rPr>
-        <w:t xml:space="preserve"> my notes on Logical Fallacies to prove that it was something I cared about and that I took notes on. </w:t>
-      </w:r>
-    </w:p>
-    <w:p>
-      <w:pPr>
-        <w:rPr>
-          <w:rFonts w:ascii="Times New Roman" w:eastAsia="Times New Roman" w:hAnsi="Times New Roman" w:cs="Times New Roman"/>
-          <w:lang w:val="en-US"/>
-        </w:rPr>
-      </w:pPr>
-      <w:r>
-        <w:rPr>
-          <w:rFonts w:ascii="Times New Roman" w:eastAsia="Times New Roman" w:hAnsi="Times New Roman" w:cs="Times New Roman"/>
-        </w:rPr>
-        <w:lastRenderedPageBreak/>
-        <w:t>Third,</w:t>
-      </w:r>
-      <w:r>
-        <w:rPr>
-          <w:rFonts w:ascii="Times New Roman" w:eastAsia="Times New Roman" w:hAnsi="Times New Roman" w:cs="Times New Roman"/>
-        </w:rPr>
-        <w:t xml:space="preserve"> </w:t>
-      </w:r>
-      <w:r>
-        <w:rPr>
-          <w:rFonts w:ascii="Times New Roman" w:eastAsia="Times New Roman" w:hAnsi="Times New Roman" w:cs="Times New Roman"/>
-        </w:rPr>
-        <w:t xml:space="preserve">I have become more of a leader and </w:t>
-      </w:r>
-      <w:r>
-        <w:rPr>
-          <w:rFonts w:ascii="Times New Roman" w:eastAsia="Times New Roman" w:hAnsi="Times New Roman" w:cs="Times New Roman"/>
-        </w:rPr>
-        <w:t xml:space="preserve">proactive. </w:t>
-      </w:r>
-      <w:r>
-        <w:rPr>
-          <w:rFonts w:ascii="Times New Roman" w:eastAsia="Times New Roman" w:hAnsi="Times New Roman" w:cs="Times New Roman"/>
-        </w:rPr>
-        <w:t xml:space="preserve">One of the things that I learned from this class was that </w:t>
-      </w:r>
-      <w:r>
-        <w:rPr>
-          <w:rFonts w:ascii="Times New Roman" w:eastAsia="Times New Roman" w:hAnsi="Times New Roman" w:cs="Times New Roman"/>
-        </w:rPr>
-        <w:t>“</w:t>
-      </w:r>
-      <w:r>
-        <w:rPr>
-          <w:rFonts w:ascii="Times New Roman" w:eastAsia="Times New Roman" w:hAnsi="Times New Roman" w:cs="Times New Roman"/>
-          <w:lang w:val="en-US"/>
-        </w:rPr>
-        <w:t>Leaders take opportunity for themselves and then they get better at seeing opportunities for other people. Be thankful and have gratitude. When you close off your mind, you start to think the world is against you. Be proactive.</w:t>
-      </w:r>
-      <w:r>
-        <w:rPr>
-          <w:rFonts w:ascii="Times New Roman" w:eastAsia="Times New Roman" w:hAnsi="Times New Roman" w:cs="Times New Roman"/>
-          <w:lang w:val="en-US"/>
-        </w:rPr>
-        <w:t xml:space="preserve">” Direct from my notes from class on 11/12. </w:t>
-      </w:r>
-      <w:r>
-        <w:rPr>
-          <w:rFonts w:ascii="Times New Roman" w:eastAsia="Times New Roman" w:hAnsi="Times New Roman" w:cs="Times New Roman"/>
-          <w:lang w:val="en-US"/>
-        </w:rPr>
-        <w:t xml:space="preserve"> With this I will say that I have started to notice that more and more. Leaders do not sit idly by when there is a</w:t>
-      </w:r>
-      <w:r>
-        <w:rPr>
-          <w:rFonts w:ascii="Times New Roman" w:eastAsia="Times New Roman" w:hAnsi="Times New Roman" w:cs="Times New Roman"/>
-          <w:lang w:val="en-US"/>
-        </w:rPr>
-        <w:t>n opportunity for them or others. And so, I will not sit by as the opportunity to</w:t>
-      </w:r>
-      <w:r>
-        <w:rPr>
-          <w:rFonts w:ascii="Times New Roman" w:eastAsia="Times New Roman" w:hAnsi="Times New Roman" w:cs="Times New Roman"/>
-          <w:lang w:val="en-US"/>
-        </w:rPr>
-        <w:t xml:space="preserve"> sway you to give a passing grade p</w:t>
-      </w:r>
-      <w:r>
-        <w:rPr>
-          <w:rFonts w:ascii="Times New Roman" w:eastAsia="Times New Roman" w:hAnsi="Times New Roman" w:cs="Times New Roman"/>
-          <w:lang w:val="en-US"/>
-        </w:rPr>
-        <w:t>asses by me like so many opportunities have in my life. I will not watch this door shut, I will fight and maul and persuade and claw this door open until</w:t>
-      </w:r>
-      <w:r>
-        <w:rPr>
-          <w:rFonts w:ascii="Times New Roman" w:eastAsia="Times New Roman" w:hAnsi="Times New Roman" w:cs="Times New Roman"/>
-          <w:lang w:val="en-US"/>
-        </w:rPr>
-        <w:t xml:space="preserve"> I have no more energy to use. Until I have either left this world or succeeded in opening the door enough to allow me to pass through into the library of knowledge that awaits me further in my journey of receiving my degree. (Fluff but who am I as a writer if not someone who gets way too dramatic) </w:t>
-      </w:r>
-    </w:p>
-    <w:p>
-      <w:pPr>
-        <w:rPr>
-          <w:rFonts w:ascii="Times New Roman" w:eastAsia="Times New Roman" w:hAnsi="Times New Roman" w:cs="Times New Roman"/>
-        </w:rPr>
-      </w:pPr>
-    </w:p>
-    <w:p>
-      <w:pPr>
-        <w:rPr>
-          <w:rFonts w:ascii="Times New Roman" w:eastAsia="Times New Roman" w:hAnsi="Times New Roman" w:cs="Times New Roman"/>
-        </w:rPr>
-      </w:pPr>
-      <w:r>
-        <w:rPr>
-          <w:rFonts w:ascii="Times New Roman" w:eastAsia="Times New Roman" w:hAnsi="Times New Roman" w:cs="Times New Roman"/>
-        </w:rPr>
-        <w:t xml:space="preserve">Counter Argument, we both know damn well that I do not qualify for the automatic B policy from attendance alone. </w:t>
-      </w:r>
-      <w:r>
-        <w:rPr>
-          <w:rFonts w:ascii="Times New Roman" w:eastAsia="Times New Roman" w:hAnsi="Times New Roman" w:cs="Times New Roman"/>
-        </w:rPr>
-        <w:t xml:space="preserve">Let alone any of the other requirements listed in your syllabus. However, I believe that </w:t>
-      </w:r>
-      <w:r>
-        <w:rPr>
-          <w:rFonts w:ascii="Times New Roman" w:eastAsia="Times New Roman" w:hAnsi="Times New Roman" w:cs="Times New Roman"/>
-        </w:rPr>
-        <w:t xml:space="preserve">by “being proactive” and </w:t>
-      </w:r>
-      <w:r>
-        <w:rPr>
-          <w:rFonts w:ascii="Times New Roman" w:eastAsia="Times New Roman" w:hAnsi="Times New Roman" w:cs="Times New Roman"/>
-        </w:rPr>
-        <w:t>by bringing it up</w:t>
-      </w:r>
-      <w:r>
-        <w:rPr>
-          <w:rFonts w:ascii="Times New Roman" w:eastAsia="Times New Roman" w:hAnsi="Times New Roman" w:cs="Times New Roman"/>
-        </w:rPr>
-        <w:t xml:space="preserve"> you will hand waive (with your </w:t>
-      </w:r>
-      <w:r>
-        <w:rPr>
-          <w:rFonts w:ascii="Times New Roman" w:eastAsia="Times New Roman" w:hAnsi="Times New Roman" w:cs="Times New Roman"/>
-        </w:rPr>
-        <w:t>all-mighty</w:t>
-      </w:r>
-      <w:r>
-        <w:rPr>
-          <w:rFonts w:ascii="Times New Roman" w:eastAsia="Times New Roman" w:hAnsi="Times New Roman" w:cs="Times New Roman"/>
-        </w:rPr>
-        <w:t xml:space="preserve"> God powers in this classroom) that and bestow upon me the letter grade of B.</w:t>
-      </w:r>
-    </w:p>
-    <w:p>
-      <w:pPr>
-        <w:rPr>
-          <w:rFonts w:ascii="Times New Roman" w:eastAsia="Times New Roman" w:hAnsi="Times New Roman" w:cs="Times New Roman"/>
-        </w:rPr>
-      </w:pPr>
-      <w:r>
-        <w:rPr>
-          <w:rFonts w:ascii="Times New Roman" w:eastAsia="Times New Roman" w:hAnsi="Times New Roman" w:cs="Times New Roman"/>
-        </w:rPr>
-        <w:t>Why:</w:t>
-      </w:r>
-      <w:r>
-        <w:rPr>
-          <w:rFonts w:ascii="Times New Roman" w:eastAsia="Times New Roman" w:hAnsi="Times New Roman" w:cs="Times New Roman"/>
-        </w:rPr>
-        <w:t xml:space="preserve"> </w:t>
-      </w:r>
-      <w:r>
-        <w:rPr>
-          <w:rFonts w:ascii="Times New Roman" w:eastAsia="Times New Roman" w:hAnsi="Times New Roman" w:cs="Times New Roman"/>
-        </w:rPr>
-        <w:t xml:space="preserve">I have used my voice, personalized </w:t>
-      </w:r>
-      <w:r>
-        <w:rPr>
-          <w:rFonts w:ascii="Times New Roman" w:eastAsia="Times New Roman" w:hAnsi="Times New Roman" w:cs="Times New Roman"/>
-        </w:rPr>
-        <w:t xml:space="preserve">a message </w:t>
-      </w:r>
-      <w:r>
-        <w:rPr>
-          <w:rFonts w:ascii="Times New Roman" w:eastAsia="Times New Roman" w:hAnsi="Times New Roman" w:cs="Times New Roman"/>
-        </w:rPr>
-        <w:t xml:space="preserve">to my audience, </w:t>
-      </w:r>
-      <w:r>
-        <w:rPr>
-          <w:rFonts w:ascii="Times New Roman" w:eastAsia="Times New Roman" w:hAnsi="Times New Roman" w:cs="Times New Roman"/>
-        </w:rPr>
-        <w:t>and</w:t>
-      </w:r>
-      <w:r>
-        <w:rPr>
-          <w:rFonts w:ascii="Times New Roman" w:eastAsia="Times New Roman" w:hAnsi="Times New Roman" w:cs="Times New Roman"/>
-        </w:rPr>
-        <w:t xml:space="preserve"> convey</w:t>
-      </w:r>
-      <w:r>
-        <w:rPr>
-          <w:rFonts w:ascii="Times New Roman" w:eastAsia="Times New Roman" w:hAnsi="Times New Roman" w:cs="Times New Roman"/>
-        </w:rPr>
-        <w:t xml:space="preserve">ed </w:t>
-      </w:r>
-      <w:r>
-        <w:rPr>
-          <w:rFonts w:ascii="Times New Roman" w:eastAsia="Times New Roman" w:hAnsi="Times New Roman" w:cs="Times New Roman"/>
-        </w:rPr>
-        <w:t>a message of growth and learning</w:t>
-      </w:r>
-      <w:r>
-        <w:rPr>
-          <w:rFonts w:ascii="Times New Roman" w:eastAsia="Times New Roman" w:hAnsi="Times New Roman" w:cs="Times New Roman"/>
-        </w:rPr>
-        <w:t xml:space="preserve">. I have definitely experienced different perspectives and that has taught me to be more scholarly. I know now that I was foolish at the start of this semester to be pursuing my diploma and </w:t>
-      </w:r>
-      <w:r>
-        <w:rPr>
-          <w:rFonts w:ascii="Times New Roman" w:eastAsia="Times New Roman" w:hAnsi="Times New Roman" w:cs="Times New Roman"/>
-        </w:rPr>
-        <w:t xml:space="preserve">check off college from my list of things that I want to achieve in my life. I am now more thankful and ready to continue on this journey to experience and gain my degree in the fields of my choice. </w:t>
-      </w:r>
-      <w:r>
-        <w:rPr>
-          <w:rFonts w:ascii="Times New Roman" w:eastAsia="Times New Roman" w:hAnsi="Times New Roman" w:cs="Times New Roman"/>
-        </w:rPr>
-        <w:t xml:space="preserve">One such field is my minor in Organizational Leadership and Change (a mouthful I know) </w:t>
-      </w:r>
-      <w:r>
-        <w:rPr>
-          <w:rFonts w:ascii="Times New Roman" w:eastAsia="Times New Roman" w:hAnsi="Times New Roman" w:cs="Times New Roman"/>
-        </w:rPr>
-        <w:t xml:space="preserve">While I originally thought that this would not be a class that would apply to that minor, I now know I was </w:t>
-      </w:r>
-      <w:r>
-        <w:rPr>
-          <w:rFonts w:ascii="Times New Roman" w:eastAsia="Times New Roman" w:hAnsi="Times New Roman" w:cs="Times New Roman"/>
-        </w:rPr>
-        <w:t>a fool.</w:t>
-      </w:r>
-    </w:p>
-    <w:p>
-      <w:pPr>
-        <w:rPr>
-          <w:rFonts w:ascii="Times New Roman" w:eastAsia="Times New Roman" w:hAnsi="Times New Roman" w:cs="Times New Roman"/>
-        </w:rPr>
-      </w:pPr>
-    </w:p>
-    <w:p>
-      <w:pPr>
-        <w:rPr>
-          <w:rFonts w:ascii="Times New Roman" w:eastAsia="Times New Roman" w:hAnsi="Times New Roman" w:cs="Times New Roman"/>
-        </w:rPr>
-      </w:pPr>
-    </w:p>
-    <w:p>
-      <w:pPr>
-        <w:rPr>
-          <w:rFonts w:ascii="Times New Roman" w:eastAsia="Times New Roman" w:hAnsi="Times New Roman" w:cs="Times New Roman"/>
-        </w:rPr>
-      </w:pPr>
-    </w:p>
-    <w:p>
-      <w:pPr>
-        <w:rPr>
-          <w:rFonts w:ascii="Times New Roman" w:eastAsia="Times New Roman" w:hAnsi="Times New Roman" w:cs="Times New Roman"/>
-        </w:rPr>
-      </w:pPr>
-    </w:p>
-    <w:p>
-      <w:pPr>
-        <w:rPr>
-          <w:rFonts w:ascii="Times New Roman" w:hAnsi="Times New Roman" w:cs="Times New Roman"/>
-        </w:rPr>
-      </w:pPr>
-      <w:r>
-        <w:rPr>
-          <w:rFonts w:ascii="Times New Roman" w:hAnsi="Times New Roman" w:cs="Times New Roman"/>
-        </w:rPr>
-        <w:br w:type="page"/>
       </w:r>
     </w:p>
     <w:p>
@@ -1066,78 +1986,223 @@
     </w:p>
     <w:p>
       <w:pPr>
-        <w:rPr>
-          <w:rFonts w:ascii="Times New Roman" w:eastAsia="Times New Roman" w:hAnsi="Times New Roman" w:cs="Times New Roman"/>
+        <w:spacing w:line="480" w:lineRule="auto"/>
+        <w:ind w:left="720" w:hanging="720"/>
+        <w:rPr>
+          <w:rFonts w:ascii="Times New Roman" w:eastAsia="Times New Roman" w:hAnsi="Times New Roman" w:cs="Times New Roman"/>
+          <w:lang w:val="en-US"/>
         </w:rPr>
       </w:pPr>
-      <w:proofErr w:type="spellStart"/>
-      <w:r>
-        <w:rPr>
-          <w:rFonts w:ascii="Times New Roman" w:eastAsia="Times New Roman" w:hAnsi="Times New Roman" w:cs="Times New Roman"/>
-        </w:rPr>
-        <w:t>Slllyabus</w:t>
-      </w:r>
-      <w:proofErr w:type="spellEnd"/>
-      <w:r>
-        <w:rPr>
-          <w:rFonts w:ascii="Times New Roman" w:eastAsia="Times New Roman" w:hAnsi="Times New Roman" w:cs="Times New Roman"/>
-        </w:rPr>
-        <w:t xml:space="preserve"> – quote this as a </w:t>
-      </w:r>
-      <w:r>
-        <w:rPr>
-          <w:rFonts w:ascii="Times New Roman" w:eastAsia="Times New Roman" w:hAnsi="Times New Roman" w:cs="Times New Roman"/>
-        </w:rPr>
-        <w:t>website and make him the author.</w:t>
-      </w:r>
+      <w:r>
+        <w:rPr>
+          <w:rFonts w:ascii="Times New Roman" w:eastAsia="Times New Roman" w:hAnsi="Times New Roman" w:cs="Times New Roman"/>
+        </w:rPr>
+        <w:t xml:space="preserve">Fairchild, </w:t>
+      </w:r>
+      <w:r>
+        <w:rPr>
+          <w:rFonts w:ascii="Times New Roman" w:eastAsia="Times New Roman" w:hAnsi="Times New Roman" w:cs="Times New Roman"/>
+        </w:rPr>
+        <w:t xml:space="preserve">D. (2025, August). </w:t>
+      </w:r>
+      <w:r>
+        <w:rPr>
+          <w:rFonts w:ascii="Times New Roman" w:eastAsia="Times New Roman" w:hAnsi="Times New Roman" w:cs="Times New Roman"/>
+          <w:i/>
+          <w:iCs/>
+          <w:lang w:val="en-US"/>
+        </w:rPr>
+        <w:t>ENGL 2010</w:t>
+      </w:r>
+      <w:r>
+        <w:rPr>
+          <w:rFonts w:ascii="Times New Roman" w:eastAsia="Times New Roman" w:hAnsi="Times New Roman" w:cs="Times New Roman"/>
+          <w:i/>
+          <w:iCs/>
+          <w:lang w:val="en-US"/>
+        </w:rPr>
+        <w:t xml:space="preserve"> Intermediate </w:t>
+      </w:r>
+      <w:r>
+        <w:rPr>
+          <w:rFonts w:ascii="Times New Roman" w:eastAsia="Times New Roman" w:hAnsi="Times New Roman" w:cs="Times New Roman"/>
+          <w:i/>
+          <w:iCs/>
+          <w:lang w:val="en-US"/>
+        </w:rPr>
+        <w:t>w</w:t>
+      </w:r>
+      <w:r>
+        <w:rPr>
+          <w:rFonts w:ascii="Times New Roman" w:eastAsia="Times New Roman" w:hAnsi="Times New Roman" w:cs="Times New Roman"/>
+          <w:i/>
+          <w:iCs/>
+          <w:lang w:val="en-US"/>
+        </w:rPr>
+        <w:t>riting:</w:t>
+      </w:r>
+      <w:r>
+        <w:rPr>
+          <w:rFonts w:ascii="Times New Roman" w:eastAsia="Times New Roman" w:hAnsi="Times New Roman" w:cs="Times New Roman"/>
+          <w:i/>
+          <w:iCs/>
+          <w:lang w:val="en-US"/>
+        </w:rPr>
+        <w:t xml:space="preserve"> </w:t>
+      </w:r>
+      <w:r>
+        <w:rPr>
+          <w:rFonts w:ascii="Times New Roman" w:eastAsia="Times New Roman" w:hAnsi="Times New Roman" w:cs="Times New Roman"/>
+          <w:i/>
+          <w:iCs/>
+          <w:lang w:val="en-US"/>
+        </w:rPr>
+        <w:t xml:space="preserve">Academic </w:t>
+      </w:r>
+      <w:r>
+        <w:rPr>
+          <w:rFonts w:ascii="Times New Roman" w:eastAsia="Times New Roman" w:hAnsi="Times New Roman" w:cs="Times New Roman"/>
+          <w:i/>
+          <w:iCs/>
+          <w:lang w:val="en-US"/>
+        </w:rPr>
+        <w:t>w</w:t>
+      </w:r>
+      <w:r>
+        <w:rPr>
+          <w:rFonts w:ascii="Times New Roman" w:eastAsia="Times New Roman" w:hAnsi="Times New Roman" w:cs="Times New Roman"/>
+          <w:i/>
+          <w:iCs/>
+          <w:lang w:val="en-US"/>
+        </w:rPr>
+        <w:t xml:space="preserve">riting and </w:t>
+      </w:r>
+      <w:r>
+        <w:rPr>
+          <w:rFonts w:ascii="Times New Roman" w:eastAsia="Times New Roman" w:hAnsi="Times New Roman" w:cs="Times New Roman"/>
+          <w:i/>
+          <w:iCs/>
+          <w:lang w:val="en-US"/>
+        </w:rPr>
+        <w:t>r</w:t>
+      </w:r>
+      <w:r>
+        <w:rPr>
+          <w:rFonts w:ascii="Times New Roman" w:eastAsia="Times New Roman" w:hAnsi="Times New Roman" w:cs="Times New Roman"/>
+          <w:i/>
+          <w:iCs/>
+          <w:lang w:val="en-US"/>
+        </w:rPr>
+        <w:t>esearch</w:t>
+      </w:r>
+      <w:r>
+        <w:rPr>
+          <w:rFonts w:ascii="Times New Roman" w:eastAsia="Times New Roman" w:hAnsi="Times New Roman" w:cs="Times New Roman"/>
+          <w:i/>
+          <w:iCs/>
+          <w:lang w:val="en-US"/>
+        </w:rPr>
+        <w:t xml:space="preserve"> course syllabus. </w:t>
+      </w:r>
+      <w:r>
+        <w:rPr>
+          <w:rFonts w:ascii="Times New Roman" w:eastAsia="Times New Roman" w:hAnsi="Times New Roman" w:cs="Times New Roman"/>
+          <w:lang w:val="en-US"/>
+        </w:rPr>
+        <w:t>Canvas.</w:t>
+      </w:r>
+      <w:r>
+        <w:rPr>
+          <w:rFonts w:ascii="Times New Roman" w:eastAsia="Times New Roman" w:hAnsi="Times New Roman" w:cs="Times New Roman"/>
+          <w:lang w:val="en-US"/>
+        </w:rPr>
+        <w:t xml:space="preserve"> </w:t>
+      </w:r>
+      <w:hyperlink r:id="rId7" w:history="1">
+        <w:r>
+          <w:rPr>
+            <w:rStyle w:val="Hyperlink"/>
+            <w:rFonts w:ascii="Times New Roman" w:eastAsia="Times New Roman" w:hAnsi="Times New Roman" w:cs="Times New Roman"/>
+            <w:color w:val="auto"/>
+            <w:lang w:val="en-US"/>
+          </w:rPr>
+          <w:t>https://uvu.instructure.com/courses/616288/assignments/syllabus</w:t>
+        </w:r>
+      </w:hyperlink>
     </w:p>
     <w:p>
       <w:pPr>
-        <w:rPr>
-          <w:rFonts w:ascii="Times New Roman" w:eastAsia="Times New Roman" w:hAnsi="Times New Roman" w:cs="Times New Roman"/>
+        <w:spacing w:line="480" w:lineRule="auto"/>
+        <w:ind w:left="720" w:hanging="720"/>
+        <w:rPr>
+          <w:rFonts w:ascii="Times New Roman" w:eastAsia="Times New Roman" w:hAnsi="Times New Roman" w:cs="Times New Roman"/>
+          <w:lang w:val="en-US"/>
         </w:rPr>
       </w:pPr>
       <w:r>
         <w:rPr>
           <w:rFonts w:ascii="Times New Roman" w:eastAsia="Times New Roman" w:hAnsi="Times New Roman" w:cs="Times New Roman"/>
         </w:rPr>
-        <w:t xml:space="preserve">The first </w:t>
-      </w:r>
-      <w:proofErr w:type="spellStart"/>
-      <w:r>
-        <w:rPr>
-          <w:rFonts w:ascii="Times New Roman" w:eastAsia="Times New Roman" w:hAnsi="Times New Roman" w:cs="Times New Roman"/>
-        </w:rPr>
-        <w:t>essayu</w:t>
-      </w:r>
-      <w:proofErr w:type="spellEnd"/>
-      <w:r>
-        <w:rPr>
-          <w:rFonts w:ascii="Times New Roman" w:eastAsia="Times New Roman" w:hAnsi="Times New Roman" w:cs="Times New Roman"/>
-        </w:rPr>
-        <w:t xml:space="preserve"> that we wrote in class</w:t>
+        <w:t>Smith</w:t>
+      </w:r>
+      <w:r>
+        <w:rPr>
+          <w:rFonts w:ascii="Times New Roman" w:eastAsia="Times New Roman" w:hAnsi="Times New Roman" w:cs="Times New Roman"/>
+        </w:rPr>
+        <w:t>,</w:t>
+      </w:r>
+      <w:r>
+        <w:rPr>
+          <w:rFonts w:ascii="Times New Roman" w:eastAsia="Times New Roman" w:hAnsi="Times New Roman" w:cs="Times New Roman"/>
+        </w:rPr>
+        <w:t xml:space="preserve"> J. (2025). </w:t>
+      </w:r>
+      <w:r>
+        <w:rPr>
+          <w:rFonts w:ascii="Times New Roman" w:eastAsia="Times New Roman" w:hAnsi="Times New Roman" w:cs="Times New Roman"/>
+          <w:i/>
+          <w:iCs/>
+        </w:rPr>
+        <w:t>Unit 4 Notes</w:t>
+      </w:r>
+      <w:r>
+        <w:rPr>
+          <w:rFonts w:ascii="Times New Roman" w:eastAsia="Times New Roman" w:hAnsi="Times New Roman" w:cs="Times New Roman"/>
+          <w:i/>
+          <w:iCs/>
+        </w:rPr>
+        <w:t>.</w:t>
+      </w:r>
+      <w:r>
+        <w:rPr>
+          <w:rFonts w:ascii="Times New Roman" w:eastAsia="Times New Roman" w:hAnsi="Times New Roman" w:cs="Times New Roman"/>
+          <w:i/>
+          <w:iCs/>
+        </w:rPr>
+        <w:t xml:space="preserve"> </w:t>
+      </w:r>
+      <w:r>
+        <w:rPr>
+          <w:rFonts w:ascii="Times New Roman" w:eastAsia="Times New Roman" w:hAnsi="Times New Roman" w:cs="Times New Roman"/>
+        </w:rPr>
+        <w:t xml:space="preserve">Personal Collection of Professor David Fairchild, Utah Valley University, Orem, Utah. </w:t>
       </w:r>
     </w:p>
     <w:p>
       <w:pPr>
+        <w:spacing w:line="480" w:lineRule="auto"/>
         <w:rPr>
           <w:rFonts w:ascii="Times New Roman" w:hAnsi="Times New Roman" w:cs="Times New Roman"/>
         </w:rPr>
       </w:pPr>
-      <w:r>
-        <w:rPr>
-          <w:rFonts w:ascii="Times New Roman" w:eastAsia="Times New Roman" w:hAnsi="Times New Roman" w:cs="Times New Roman"/>
-        </w:rPr>
-        <w:t xml:space="preserve">The notes that I took throughout the class. “ </w:t>
-      </w:r>
     </w:p>
     <w:sectPr>
-      <w:headerReference w:type="even" r:id="rId7"/>
-      <w:headerReference w:type="default" r:id="rId8"/>
-      <w:footerReference w:type="even" r:id="rId9"/>
-      <w:footerReference w:type="default" r:id="rId10"/>
-      <w:headerReference w:type="first" r:id="rId11"/>
-      <w:footerReference w:type="first" r:id="rId12"/>
+      <w:headerReference w:type="even" r:id="rId8"/>
+      <w:headerReference w:type="default" r:id="rId9"/>
+      <w:footerReference w:type="even" r:id="rId10"/>
+      <w:footerReference w:type="default" r:id="rId11"/>
+      <w:headerReference w:type="first" r:id="rId12"/>
+      <w:footerReference w:type="first" r:id="rId13"/>
       <w:pgSz w:w="12240" w:h="15840"/>
       <w:pgMar w:top="1440" w:right="1440" w:bottom="1440" w:left="1440" w:header="720" w:footer="720" w:gutter="0"/>
       <w:cols w:space="720"/>
@@ -1910,6 +2975,7 @@
   <w:style w:type="character" w:default="1" w:styleId="DefaultParagraphFont">
     <w:name w:val="Default Paragraph Font"/>
     <w:uiPriority w:val="1"/>
+    <w:semiHidden/>
     <w:unhideWhenUsed/>
   </w:style>
   <w:style w:type="table" w:default="1" w:styleId="TableNormal">
@@ -2288,6 +3354,29 @@
     <w:rsid w:val="00A404E8"/>
     <w:rPr>
       <w:rFonts w:ascii="Times New Roman" w:hAnsi="Times New Roman" w:cs="Times New Roman"/>
+    </w:rPr>
+  </w:style>
+  <w:style w:type="character" w:styleId="Hyperlink">
+    <w:name w:val="Hyperlink"/>
+    <w:basedOn w:val="DefaultParagraphFont"/>
+    <w:uiPriority w:val="99"/>
+    <w:unhideWhenUsed/>
+    <w:rsid w:val="005E514A"/>
+    <w:rPr>
+      <w:color w:val="467886" w:themeColor="hyperlink"/>
+      <w:u w:val="single"/>
+    </w:rPr>
+  </w:style>
+  <w:style w:type="character" w:styleId="UnresolvedMention">
+    <w:name w:val="Unresolved Mention"/>
+    <w:basedOn w:val="DefaultParagraphFont"/>
+    <w:uiPriority w:val="99"/>
+    <w:semiHidden/>
+    <w:unhideWhenUsed/>
+    <w:rsid w:val="005E514A"/>
+    <w:rPr>
+      <w:color w:val="605E5C"/>
+      <w:shd w:val="clear" w:color="auto" w:fill="E1DFDD"/>
     </w:rPr>
   </w:style>
 </w:styles>

</xml_diff>